<commit_message>
mpp alapterv állapotsáv és nyomtatás
</commit_message>
<xml_diff>
--- a/Dokumentációk/Project dokumentálás, összesített/Dokumentáció_LL0QIE.docx
+++ b/Dokumentációk/Project dokumentálás, összesített/Dokumentáció_LL0QIE.docx
@@ -1819,7 +1819,7 @@
     </w:p>
     <w:p>
       <w:pPr>
-        <w:pStyle w:val="Cmsor1"/>
+        <w:pStyle w:val="Cmsor2"/>
       </w:pPr>
       <w:r>
         <w:lastRenderedPageBreak/>
@@ -1881,19 +1881,9 @@
     </w:p>
     <w:p>
       <w:pPr>
-        <w:pStyle w:val="Listaszerbekezds"/>
-        <w:numPr>
-          <w:ilvl w:val="0"/>
-          <w:numId w:val="8"/>
-        </w:numPr>
-        <w:rPr>
-          <w:color w:val="000000" w:themeColor="text1"/>
-        </w:rPr>
-      </w:pPr>
-      <w:r>
-        <w:rPr>
-          <w:color w:val="000000" w:themeColor="text1"/>
-        </w:rPr>
+        <w:pStyle w:val="Cmsor1"/>
+      </w:pPr>
+      <w:r>
         <w:t>A tervezés</w:t>
       </w:r>
     </w:p>
@@ -1908,16 +1898,22 @@
         <w:footnoteReference w:id="1"/>
       </w:r>
       <w:r>
-        <w:t xml:space="preserve"> kiválasztásán volt a legnagyobb hangsúly. Emellett el kellett dönteni, hogy milyen erőforrásra volt szükség. Egy webes / Android applikáció legfőbbként 2 részre osztható: Backend, Frontend. Ezeket a részeket több alrészre is kellett osztani, annak érdekében, hogy megosztott </w:t>
+        <w:t xml:space="preserve"> kiválasztásán volt a legnagyobb hangsúly. Emellett el kellett dönteni, hogy milyen erőforrásra volt szükség. Egy webes / Android applikáció legfőbbként 2 részre osztható: Backend, Frontend. </w:t>
       </w:r>
       <w:r>
         <w:lastRenderedPageBreak/>
-        <w:t>legyen a csapat erőforrása. Személyes megbeszélés során a csapat egyet értett, hogy Cordova lenne a legmegfelelőbb az applikáció fejlesztésére. Emellett az IDE amit mindenki ismert az a Visual Studio. Egyéb lehetőségek között lehetett volna a Netbeans is. A fejlesztéshez szükséges többi erőforrás: Scrum Master, Product Owner, Frontend Developer, Backend Developer, Frontend Designer.</w:t>
-      </w:r>
-    </w:p>
-    <w:p>
-      <w:pPr>
-        <w:pStyle w:val="Cmsor1"/>
+        <w:t xml:space="preserve">Ezeket a részeket több alrészre is kellett osztani, annak érdekében, hogy megosztott legyen a csapat erőforrása. Személyes megbeszélés során a csapat egyet értett, hogy Cordova </w:t>
+      </w:r>
+      <w:r>
+        <w:t xml:space="preserve">keretrendszer </w:t>
+      </w:r>
+      <w:r>
+        <w:t>lenne a legmegfelelőbb az applikáció fejlesztésére. Emellett az IDE amit mindenki ismert az a Visual Studio. Egyéb lehetőségek között lehetett volna a Netbeans is. A fejlesztéshez szükséges többi erőforrás: Scrum Master, Product Owner, Frontend Developer, Backend Developer, Frontend Designer.</w:t>
+      </w:r>
+    </w:p>
+    <w:p>
+      <w:pPr>
+        <w:pStyle w:val="Cmsor2"/>
       </w:pPr>
       <w:r>
         <w:t>Cordova</w:t>
@@ -1974,12 +1970,25 @@
         <w:pStyle w:val="Szvegtrzs"/>
       </w:pPr>
       <w:r>
+        <w:t>,,</w:t>
+      </w:r>
+      <w:r>
         <w:t>Az Apache Cordova egy nyílt forráskódú mobilfejlesztési keret. Ez lehetővé teszi a szabványos webes technológiák - HTML5, CSS3 és JavaScript - használatát a platformok közötti fejlesztéshez. Az alkalmazások az egyes platformokra célzott csomagolásokon belül futnak, és a szabványoknak megfelelő API-kötésekre támaszkodnak az egyes eszközök képességeihez, például érzékelőkhez, adatokhoz, hálózati állapothoz stb.</w:t>
       </w:r>
+      <w:r>
+        <w:t>”</w:t>
+      </w:r>
+      <w:r>
+        <w:rPr>
+          <w:rStyle w:val="Lbjegyzet-hivatkozs"/>
+        </w:rPr>
+        <w:footnoteReference w:id="2"/>
+      </w:r>
     </w:p>
     <w:p>
       <w:pPr>
         <w:pStyle w:val="Szvegtrzs"/>
+        <w:keepNext/>
       </w:pPr>
       <w:r>
         <w:rPr>
@@ -1987,8 +1996,8 @@
           <w:lang w:eastAsia="hu-HU" w:bidi="ar-SA"/>
         </w:rPr>
         <w:drawing>
-          <wp:inline distT="0" distB="0" distL="0" distR="0" wp14:anchorId="4116045E" wp14:editId="0524FAF3">
-            <wp:extent cx="4381500" cy="3396783"/>
+          <wp:inline distT="0" distB="0" distL="0" distR="0" wp14:anchorId="4116045E" wp14:editId="2D4AFDF0">
+            <wp:extent cx="3894748" cy="3019425"/>
             <wp:effectExtent l="0" t="0" r="0" b="0"/>
             <wp:docPr id="2" name="Kép 2"/>
             <wp:cNvGraphicFramePr>
@@ -2010,7 +2019,7 @@
                   <pic:spPr>
                     <a:xfrm>
                       <a:off x="0" y="0"/>
-                      <a:ext cx="4402138" cy="3412783"/>
+                      <a:ext cx="3945109" cy="3058467"/>
                     </a:xfrm>
                     <a:prstGeom prst="rect">
                       <a:avLst/>
@@ -2025,31 +2034,40 @@
     </w:p>
     <w:p>
       <w:pPr>
+        <w:pStyle w:val="Kpalrs"/>
+      </w:pPr>
+      <w:r>
+        <w:fldChar w:fldCharType="begin"/>
+      </w:r>
+      <w:r>
+        <w:instrText xml:space="preserve"> SEQ ábra \* ARABIC </w:instrText>
+      </w:r>
+      <w:r>
+        <w:fldChar w:fldCharType="separate"/>
+      </w:r>
+      <w:r>
+        <w:rPr>
+          <w:noProof/>
+        </w:rPr>
+        <w:t>1</w:t>
+      </w:r>
+      <w:r>
+        <w:fldChar w:fldCharType="end"/>
+      </w:r>
+      <w:r>
+        <w:t>. ábra Cordova felépítése</w:t>
+      </w:r>
+    </w:p>
+    <w:p>
+      <w:pPr>
+        <w:keepNext/>
         <w:widowControl/>
         <w:suppressAutoHyphens w:val="0"/>
         <w:ind w:firstLine="0"/>
         <w:jc w:val="left"/>
       </w:pPr>
       <w:r>
-        <w:br w:type="page"/>
-      </w:r>
-    </w:p>
-    <w:p>
-      <w:pPr>
-        <w:widowControl/>
-        <w:suppressAutoHyphens w:val="0"/>
-        <w:ind w:firstLine="0"/>
-        <w:jc w:val="left"/>
-      </w:pPr>
-    </w:p>
-    <w:p>
-      <w:pPr>
-        <w:widowControl/>
-        <w:suppressAutoHyphens w:val="0"/>
-        <w:ind w:firstLine="0"/>
-        <w:jc w:val="left"/>
-      </w:pPr>
-      <w:r>
+        <w:lastRenderedPageBreak/>
         <w:t>A Cordova projectet létrehozva az alábbi mappaszerkezet alakul ki</w:t>
       </w:r>
       <w:r>
@@ -2096,13 +2114,130 @@
     </w:p>
     <w:p>
       <w:pPr>
+        <w:pStyle w:val="Kpalrs"/>
+        <w:jc w:val="left"/>
+      </w:pPr>
+      <w:r>
+        <w:fldChar w:fldCharType="begin"/>
+      </w:r>
+      <w:r>
+        <w:instrText xml:space="preserve"> SEQ ábra \* ARABIC </w:instrText>
+      </w:r>
+      <w:r>
+        <w:fldChar w:fldCharType="separate"/>
+      </w:r>
+      <w:r>
+        <w:rPr>
+          <w:noProof/>
+        </w:rPr>
+        <w:t>2</w:t>
+      </w:r>
+      <w:r>
+        <w:fldChar w:fldCharType="end"/>
+      </w:r>
+      <w:r>
+        <w:t xml:space="preserve">. ábra </w:t>
+      </w:r>
+      <w:r>
+        <w:t>Cordova mappa struktúra</w:t>
+      </w:r>
+    </w:p>
+    <w:p>
+      <w:pPr>
         <w:widowControl/>
         <w:suppressAutoHyphens w:val="0"/>
         <w:ind w:firstLine="0"/>
         <w:jc w:val="left"/>
       </w:pPr>
-      <w:bookmarkStart w:id="0" w:name="_GoBack"/>
-      <w:bookmarkEnd w:id="0"/>
+      <w:r>
+        <w:t>A WWW mappa alá kerül be az eszközökre befordítandó mappastruktúra.</w:t>
+      </w:r>
+    </w:p>
+    <w:p>
+      <w:pPr>
+        <w:widowControl/>
+        <w:suppressAutoHyphens w:val="0"/>
+        <w:ind w:firstLine="0"/>
+        <w:jc w:val="left"/>
+      </w:pPr>
+      <w:r>
+        <w:t xml:space="preserve">A </w:t>
+      </w:r>
+      <w:r>
+        <w:t>css</w:t>
+      </w:r>
+      <w:r>
+        <w:t xml:space="preserve"> mappa tartalmazza a kinézetért felelős css fájlokat.</w:t>
+      </w:r>
+    </w:p>
+    <w:p>
+      <w:pPr>
+        <w:widowControl/>
+        <w:suppressAutoHyphens w:val="0"/>
+        <w:ind w:firstLine="0"/>
+        <w:jc w:val="left"/>
+      </w:pPr>
+      <w:r>
+        <w:t xml:space="preserve">A </w:t>
+      </w:r>
+      <w:r>
+        <w:t xml:space="preserve">media mappa az alkalmazásban előforduló képeknek ad helyet. </w:t>
+      </w:r>
+    </w:p>
+    <w:p>
+      <w:pPr>
+        <w:widowControl/>
+        <w:suppressAutoHyphens w:val="0"/>
+        <w:ind w:firstLine="0"/>
+        <w:jc w:val="left"/>
+      </w:pPr>
+      <w:r>
+        <w:t>A script mappa a JS-t tartalmazza mely vezéreli a az egyes interakciók esetén végrehajtandó feladatokat.</w:t>
+      </w:r>
+    </w:p>
+    <w:p>
+      <w:pPr>
+        <w:pStyle w:val="Cmsor2"/>
+      </w:pPr>
+      <w:r>
+        <w:t>A játék, és szabályai</w:t>
+      </w:r>
+    </w:p>
+    <w:p>
+      <w:r>
+        <w:t xml:space="preserve">A Legyen ön is milliomos egy televíziós kvízjáték </w:t>
+      </w:r>
+      <w:r>
+        <w:rPr>
+          <w:rStyle w:val="Lbjegyzet-hivatkozs"/>
+        </w:rPr>
+        <w:footnoteReference w:id="3"/>
+      </w:r>
+      <w:r>
+        <w:t xml:space="preserve">. A játék célja, hogy minél több kérdésre válaszoljon a játékos helyesen. A játékos nyereménye annál nagyobb, minél több kérdésre válaszol helyesen jól. A kérdésekre 4 válasz lehetőséget kap a játékos, ezek közül csak egy helyes válasz van. A játékos rendelkezik segítséggel is, amiket csak egyszer használhat egy játék során. A segítség viszont nem garantáltan, de nagy valószínűséggel adnak helyes válasz, ilyenre példa a közönség szavazata. </w:t>
+      </w:r>
+    </w:p>
+    <w:p>
+      <w:pPr>
+        <w:pStyle w:val="Cmsor2"/>
+      </w:pPr>
+      <w:r>
+        <w:t>A project</w:t>
+      </w:r>
+    </w:p>
+    <w:p>
+      <w:r>
+        <w:t>Az applikáció egyéniségét a téma adja, mivel az egyetemmel kapcsolatos kérdéseket ad a játékosnak. Például Számítógépek és Távközlési hálózatok kérdésekre kell válaszolnia a játékosnak, a következő kérdésben pedig már más kurzusról kap kérdést. Az applikáció elsősorban telefonkészüléken</w:t>
+      </w:r>
+      <w:r>
+        <w:t xml:space="preserve"> fut majd, de</w:t>
+      </w:r>
+      <w:r>
+        <w:t xml:space="preserve"> internetes böngészőn ke</w:t>
+      </w:r>
+      <w:r>
+        <w:t xml:space="preserve">resztül is lehet vele játszani. A játékos ugyanazt az élményt kapja, minden platformon </w:t>
+      </w:r>
     </w:p>
     <w:p>
       <w:pPr>
@@ -2119,61 +2254,7 @@
         <w:rPr>
           <w:color w:val="800000"/>
         </w:rPr>
-        <w:t>A játék, és szabályai</w:t>
-      </w:r>
-    </w:p>
-    <w:p>
-      <w:r>
-        <w:t xml:space="preserve">A Legyen ön is milliomos egy televíziós kvízjáték </w:t>
-      </w:r>
-      <w:r>
-        <w:rPr>
-          <w:rStyle w:val="Lbjegyzet-hivatkozs"/>
-        </w:rPr>
-        <w:footnoteReference w:id="2"/>
-      </w:r>
-      <w:r>
-        <w:t xml:space="preserve">. A játék célja, hogy minél több kérdésre válaszoljon a játékos helyesen. A játékos nyereménye annál nagyobb, minél több kérdésre válaszol helyesen jól. A kérdésekre 4 válasz lehetőséget kap a játékos, ezek közül csak egy helyes válasz van. A játékos rendelkezik segítséggel is, amiket csak egyszer használhat egy játék során. A segítség viszont nem garantáltan, de nagy valószínűséggel adnak helyes válasz, ilyenre példa a közönség szavazata. </w:t>
-      </w:r>
-    </w:p>
-    <w:p>
-      <w:pPr>
-        <w:pStyle w:val="Listaszerbekezds"/>
-        <w:numPr>
-          <w:ilvl w:val="0"/>
-          <w:numId w:val="8"/>
-        </w:numPr>
-        <w:rPr>
-          <w:color w:val="800000"/>
-        </w:rPr>
-      </w:pPr>
-      <w:r>
-        <w:rPr>
-          <w:color w:val="800000"/>
-        </w:rPr>
-        <w:t>A project</w:t>
-      </w:r>
-    </w:p>
-    <w:p>
-      <w:r>
-        <w:t>A project célja egy telefonos és webes applikáció készítése, és új ismeretek szerzése az ilyen jellegű applikációk készítéséről, és az applikáció kivitelezésé több fejlesztővel együtt. Az applikáció egyéniségét a téma adja, mivel az egyetemmel kapcsolatos kérdéseket ad a játékosnak. Például Számítógépek és Távközlési hálózatok kérdésekre kell válaszolnia a játékosnak, a következő kérdésben pedig már más kurzusról kap kérdést. Az applikáció elsősorban telefonkészüléken, de még internetes böngészőn keresztül is lehet vele játszani. Az telefonos és internetes verzió ugyan azt az alapot használja, szóval készüléktől függetlenül ugyan azt az élményt nyújtja a játékosoknak. Emellett a fejlesztés is könnyebb így, mivel nem kell két külön programot írni.</w:t>
-      </w:r>
-    </w:p>
-    <w:p>
-      <w:pPr>
-        <w:pStyle w:val="Listaszerbekezds"/>
-        <w:numPr>
-          <w:ilvl w:val="0"/>
-          <w:numId w:val="8"/>
-        </w:numPr>
-        <w:rPr>
-          <w:color w:val="800000"/>
-        </w:rPr>
-      </w:pPr>
-      <w:r>
-        <w:rPr>
-          <w:color w:val="800000"/>
-        </w:rPr>
+        <w:lastRenderedPageBreak/>
         <w:t>Git</w:t>
       </w:r>
     </w:p>
@@ -2191,17 +2272,90 @@
     </w:p>
     <w:p>
       <w:r>
-        <w:t xml:space="preserve">A Git egy változást irányító rendszer, az applikáció fejlesztésre ajánlott, mivel nem csak egy ember dolgozik az applikáción. A Git segítségével egy internetes tárolón van a project, erről a tárolóról le lehet menteni, és fel lehet tölteni a változtatásainkat, amit </w:t>
-      </w:r>
-      <w:r>
-        <w:lastRenderedPageBreak/>
-        <w:t xml:space="preserve">program kódján vagy különböző részein hajtottunk végre. </w:t>
-      </w:r>
-    </w:p>
-    <w:p>
-      <w:r>
-        <w:t xml:space="preserve">Az irányítás alatt pedig arról beszélünk, hogy minden változást, amit a fejlesztők végre hajtanak, azt menti az internetes tároló. Így lehetőség van nyomon követni változásokat, esetleg visszavonni változásokat. </w:t>
-      </w:r>
+        <w:t xml:space="preserve">A Git egy változást irányító rendszer, az applikáció fejlesztésre ajánlott, mivel nem csak egy ember dolgozik az applikáción. A Git segítségével egy internetes tárolón van a project, erről a tárolóról le lehet menteni, és fel lehet tölteni a változtatásainkat, amit program kódján vagy különböző részein hajtottunk végre. </w:t>
+      </w:r>
+    </w:p>
+    <w:p>
+      <w:r>
+        <w:t>Az irányítás alatt pedig arról beszélünk, hogy minden változást, amit a fejlesztők végre hajtanak, azt menti az internetes tároló. Így lehetőség van nyomon követni változásokat, es</w:t>
+      </w:r>
+      <w:r>
+        <w:t>etleg visszavonni változásokat.</w:t>
+      </w:r>
+    </w:p>
+    <w:p>
+      <w:pPr>
+        <w:keepNext/>
+      </w:pPr>
+      <w:r>
+        <w:rPr>
+          <w:noProof/>
+          <w:lang w:eastAsia="hu-HU" w:bidi="ar-SA"/>
+        </w:rPr>
+        <w:drawing>
+          <wp:inline distT="0" distB="0" distL="0" distR="0" wp14:anchorId="26B11249" wp14:editId="4065E47F">
+            <wp:extent cx="5399405" cy="640080"/>
+            <wp:effectExtent l="0" t="0" r="0" b="7620"/>
+            <wp:docPr id="4" name="Kép 4"/>
+            <wp:cNvGraphicFramePr>
+              <a:graphicFrameLocks xmlns:a="http://schemas.openxmlformats.org/drawingml/2006/main" noChangeAspect="1"/>
+            </wp:cNvGraphicFramePr>
+            <a:graphic xmlns:a="http://schemas.openxmlformats.org/drawingml/2006/main">
+              <a:graphicData uri="http://schemas.openxmlformats.org/drawingml/2006/picture">
+                <pic:pic xmlns:pic="http://schemas.openxmlformats.org/drawingml/2006/picture">
+                  <pic:nvPicPr>
+                    <pic:cNvPr id="1" name=""/>
+                    <pic:cNvPicPr/>
+                  </pic:nvPicPr>
+                  <pic:blipFill>
+                    <a:blip r:embed="rId17"/>
+                    <a:stretch>
+                      <a:fillRect/>
+                    </a:stretch>
+                  </pic:blipFill>
+                  <pic:spPr>
+                    <a:xfrm>
+                      <a:off x="0" y="0"/>
+                      <a:ext cx="5399405" cy="640080"/>
+                    </a:xfrm>
+                    <a:prstGeom prst="rect">
+                      <a:avLst/>
+                    </a:prstGeom>
+                  </pic:spPr>
+                </pic:pic>
+              </a:graphicData>
+            </a:graphic>
+          </wp:inline>
+        </w:drawing>
+      </w:r>
+    </w:p>
+    <w:p>
+      <w:pPr>
+        <w:pStyle w:val="Kpalrs"/>
+      </w:pPr>
+      <w:r>
+        <w:fldChar w:fldCharType="begin"/>
+      </w:r>
+      <w:r>
+        <w:instrText xml:space="preserve"> SEQ ábra \* ARABIC </w:instrText>
+      </w:r>
+      <w:r>
+        <w:fldChar w:fldCharType="separate"/>
+      </w:r>
+      <w:r>
+        <w:rPr>
+          <w:noProof/>
+        </w:rPr>
+        <w:t>3</w:t>
+      </w:r>
+      <w:r>
+        <w:fldChar w:fldCharType="end"/>
+      </w:r>
+      <w:r>
+        <w:t>. ábra A Git követi a válltozásokat</w:t>
+      </w:r>
+      <w:bookmarkStart w:id="0" w:name="_GoBack"/>
+      <w:bookmarkEnd w:id="0"/>
     </w:p>
     <w:p>
       <w:pPr>
@@ -2232,7 +2386,7 @@
         <w:rPr>
           <w:rStyle w:val="Lbjegyzet-hivatkozs"/>
         </w:rPr>
-        <w:footnoteReference w:id="3"/>
+        <w:footnoteReference w:id="4"/>
       </w:r>
       <w:r>
         <w:t>használatával is. TortoiseGit-el Windows alapú GUI-t kapunk a Git használatához. Emellett rendelkezni kell egy Git felhasználóval is, aminek van engedélye a project letöltéséhez. A project tagok az e-mailjük segítségével regisztráltak a Git honlapjára.</w:t>
@@ -2241,7 +2395,7 @@
         <w:rPr>
           <w:rStyle w:val="Lbjegyzet-hivatkozs"/>
         </w:rPr>
-        <w:footnoteReference w:id="4"/>
+        <w:footnoteReference w:id="5"/>
       </w:r>
     </w:p>
     <w:p>
@@ -2271,7 +2425,7 @@
                     </pic:cNvPicPr>
                   </pic:nvPicPr>
                   <pic:blipFill>
-                    <a:blip r:embed="rId17" cstate="print">
+                    <a:blip r:embed="rId18" cstate="print">
                       <a:extLst>
                         <a:ext uri="{28A0092B-C50C-407E-A947-70E740481C1C}">
                           <a14:useLocalDpi xmlns:a14="http://schemas.microsoft.com/office/drawing/2010/main" val="0"/>
@@ -2325,7 +2479,7 @@
                     </pic:cNvPicPr>
                   </pic:nvPicPr>
                   <pic:blipFill>
-                    <a:blip r:embed="rId18" cstate="print">
+                    <a:blip r:embed="rId19" cstate="print">
                       <a:extLst>
                         <a:ext uri="{28A0092B-C50C-407E-A947-70E740481C1C}">
                           <a14:useLocalDpi xmlns:a14="http://schemas.microsoft.com/office/drawing/2010/main" val="0"/>
@@ -2365,7 +2519,7 @@
         <w:rPr>
           <w:rStyle w:val="Lbjegyzet-hivatkozs"/>
         </w:rPr>
-        <w:footnoteReference w:id="5"/>
+        <w:footnoteReference w:id="6"/>
       </w:r>
       <w:r>
         <w:t>-t ad a Git szoftvernek. Így elég gomb kattintással fel és letölteni a project filekat.</w:t>
@@ -2403,7 +2557,11 @@
     </w:p>
     <w:p>
       <w:r>
-        <w:t>A beszélgetések, összejöveteleket egy eseménynaplóba rögzítve lettek, Excel formátumba. A beszélgetések rögzítésével újabb mérföldköveket lehetett megszabni, ennek segítségével mindig van egy elérhető dokumentum, ami tartalmazza a teendőket, és korábbi felmerült kérdéseket. A személyes összejövetelek és az online beszélgetés rendkívül segítette az applikáció gyors fejlődését, és a dokumentumok is ezt tükrözik. A dokumentálás része volt a fontosabb hivatkozások mentése, például képek vagy linkek. Az így mentett adatok nem vesznek el soha, mivel a Git verzió kezelés is elősegítette a dokumentumok bővítését.</w:t>
+        <w:t xml:space="preserve">A beszélgetések, összejöveteleket egy eseménynaplóba rögzítve lettek, Excel formátumba. A beszélgetések rögzítésével újabb mérföldköveket lehetett megszabni, ennek segítségével mindig van egy elérhető dokumentum, ami tartalmazza a teendőket, és korábbi felmerült kérdéseket. A személyes összejövetelek és az online beszélgetés rendkívül segítette az applikáció gyors fejlődését, és a dokumentumok is ezt tükrözik. A dokumentálás része volt a fontosabb hivatkozások mentése, például képek vagy linkek. </w:t>
+      </w:r>
+      <w:r>
+        <w:lastRenderedPageBreak/>
+        <w:t>Az így mentett adatok nem vesznek el soha, mivel a Git verzió kezelés is elősegítette a dokumentumok bővítését.</w:t>
       </w:r>
     </w:p>
     <w:p/>
@@ -2666,7 +2824,7 @@
       <w:rPr>
         <w:noProof/>
       </w:rPr>
-      <w:t>14</w:t>
+      <w:t>19</w:t>
     </w:r>
     <w:r>
       <w:fldChar w:fldCharType="end"/>
@@ -2727,7 +2885,7 @@
         <w:t xml:space="preserve"> </w:t>
       </w:r>
       <w:r>
-        <w:t>https://hu.wikipedia.org/wiki/Legyen_%C3%96n_is_milliomos!</w:t>
+        <w:t>https://cordova.apache.org/</w:t>
       </w:r>
     </w:p>
   </w:footnote>
@@ -2746,7 +2904,7 @@
         <w:t xml:space="preserve"> </w:t>
       </w:r>
       <w:r>
-        <w:t>https://tortoisegit.org/</w:t>
+        <w:t>https://hu.wikipedia.org/wiki/Legyen_%C3%96n_is_milliomos!</w:t>
       </w:r>
     </w:p>
   </w:footnote>
@@ -2765,11 +2923,30 @@
         <w:t xml:space="preserve"> </w:t>
       </w:r>
       <w:r>
-        <w:t>https://github.com/</w:t>
+        <w:t>https://tortoisegit.org/</w:t>
       </w:r>
     </w:p>
   </w:footnote>
   <w:footnote w:id="5">
+    <w:p>
+      <w:pPr>
+        <w:pStyle w:val="Lbjegyzetszveg"/>
+      </w:pPr>
+      <w:r>
+        <w:rPr>
+          <w:rStyle w:val="Lbjegyzet-hivatkozs"/>
+        </w:rPr>
+        <w:footnoteRef/>
+      </w:r>
+      <w:r>
+        <w:t xml:space="preserve"> </w:t>
+      </w:r>
+      <w:r>
+        <w:t>https://github.com/</w:t>
+      </w:r>
+    </w:p>
+  </w:footnote>
+  <w:footnote w:id="6">
     <w:p>
       <w:pPr>
         <w:pStyle w:val="Lbjegyzetszveg"/>
@@ -3246,7 +3423,7 @@
   <w:abstractNum w:abstractNumId="4" w15:restartNumberingAfterBreak="0">
     <w:nsid w:val="1E7939F0"/>
     <w:multiLevelType w:val="multilevel"/>
-    <w:tmpl w:val="6A162948"/>
+    <w:tmpl w:val="28CEB280"/>
     <w:name w:val="WW8Num122"/>
     <w:lvl w:ilvl="0">
       <w:start w:val="1"/>
@@ -4937,6 +5114,17 @@
       <w:szCs w:val="21"/>
     </w:rPr>
   </w:style>
+  <w:style w:type="character" w:styleId="Hiperhivatkozs">
+    <w:name w:val="Hyperlink"/>
+    <w:basedOn w:val="Bekezdsalapbettpusa"/>
+    <w:uiPriority w:val="99"/>
+    <w:unhideWhenUsed/>
+    <w:rsid w:val="006A7FDB"/>
+    <w:rPr>
+      <w:color w:val="0563C1" w:themeColor="hyperlink"/>
+      <w:u w:val="single"/>
+    </w:rPr>
+  </w:style>
 </w:styles>
 </file>
 
@@ -5206,7 +5394,7 @@
 </file>
 
 <file path=customXml/itemProps1.xml><?xml version="1.0" encoding="utf-8"?>
-<ds:datastoreItem xmlns:ds="http://schemas.openxmlformats.org/officeDocument/2006/customXml" ds:itemID="{B987C1EF-8E00-4A4E-81BB-A7ECB704665A}">
+<ds:datastoreItem xmlns:ds="http://schemas.openxmlformats.org/officeDocument/2006/customXml" ds:itemID="{BED5E18E-EB16-45FE-A809-81DA3CBA9038}">
   <ds:schemaRefs>
     <ds:schemaRef ds:uri="http://schemas.openxmlformats.org/officeDocument/2006/bibliography"/>
   </ds:schemaRefs>

</xml_diff>

<commit_message>
dokumentáció korrektúra összefűzés első lépés
</commit_message>
<xml_diff>
--- a/Dokumentációk/Project dokumentálás, összesített/Dokumentáció_LL0QIE.docx
+++ b/Dokumentációk/Project dokumentálás, összesített/Dokumentáció_LL0QIE.docx
@@ -15546,27 +15546,14 @@
       <w:pPr>
         <w:pStyle w:val="Kpalrs"/>
       </w:pPr>
-      <w:r>
-        <w:fldChar w:fldCharType="begin"/>
-      </w:r>
-      <w:r>
-        <w:instrText xml:space="preserve"> SEQ ábra \* ARABIC </w:instrText>
-      </w:r>
-      <w:r>
-        <w:fldChar w:fldCharType="separate"/>
-      </w:r>
-      <w:r>
-        <w:rPr>
-          <w:noProof/>
-        </w:rPr>
-        <w:t>1</w:t>
-      </w:r>
-      <w:r>
-        <w:rPr>
-          <w:noProof/>
-        </w:rPr>
-        <w:fldChar w:fldCharType="end"/>
-      </w:r>
+      <w:fldSimple w:instr=" SEQ ábra \* ARABIC ">
+        <w:r>
+          <w:rPr>
+            <w:noProof/>
+          </w:rPr>
+          <w:t>1</w:t>
+        </w:r>
+      </w:fldSimple>
       <w:r>
         <w:t xml:space="preserve">. ábra </w:t>
       </w:r>
@@ -15645,27 +15632,14 @@
         <w:pStyle w:val="Kpalrs"/>
         <w:jc w:val="left"/>
       </w:pPr>
-      <w:r>
-        <w:fldChar w:fldCharType="begin"/>
-      </w:r>
-      <w:r>
-        <w:instrText xml:space="preserve"> SEQ ábra \* ARABIC </w:instrText>
-      </w:r>
-      <w:r>
-        <w:fldChar w:fldCharType="separate"/>
-      </w:r>
-      <w:r>
-        <w:rPr>
-          <w:noProof/>
-        </w:rPr>
-        <w:t>2</w:t>
-      </w:r>
-      <w:r>
-        <w:rPr>
-          <w:noProof/>
-        </w:rPr>
-        <w:fldChar w:fldCharType="end"/>
-      </w:r>
+      <w:fldSimple w:instr=" SEQ ábra \* ARABIC ">
+        <w:r>
+          <w:rPr>
+            <w:noProof/>
+          </w:rPr>
+          <w:t>2</w:t>
+        </w:r>
+      </w:fldSimple>
       <w:r>
         <w:t xml:space="preserve">. ábra </w:t>
       </w:r>
@@ -15869,27 +15843,14 @@
       <w:pPr>
         <w:pStyle w:val="Kpalrs"/>
       </w:pPr>
-      <w:r>
-        <w:fldChar w:fldCharType="begin"/>
-      </w:r>
-      <w:r>
-        <w:instrText xml:space="preserve"> SEQ ábra \* ARABIC </w:instrText>
-      </w:r>
-      <w:r>
-        <w:fldChar w:fldCharType="separate"/>
-      </w:r>
-      <w:r>
-        <w:rPr>
-          <w:noProof/>
-        </w:rPr>
-        <w:t>3</w:t>
-      </w:r>
-      <w:r>
-        <w:rPr>
-          <w:noProof/>
-        </w:rPr>
-        <w:fldChar w:fldCharType="end"/>
-      </w:r>
+      <w:fldSimple w:instr=" SEQ ábra \* ARABIC ">
+        <w:r>
+          <w:rPr>
+            <w:noProof/>
+          </w:rPr>
+          <w:t>3</w:t>
+        </w:r>
+      </w:fldSimple>
       <w:r>
         <w:t>. ábra A létrehozás folyamata</w:t>
       </w:r>
@@ -15976,27 +15937,14 @@
       <w:pPr>
         <w:pStyle w:val="Kpalrs"/>
       </w:pPr>
-      <w:r>
-        <w:fldChar w:fldCharType="begin"/>
-      </w:r>
-      <w:r>
-        <w:instrText xml:space="preserve"> SEQ ábra \* ARABIC </w:instrText>
-      </w:r>
-      <w:r>
-        <w:fldChar w:fldCharType="separate"/>
-      </w:r>
-      <w:r>
-        <w:rPr>
-          <w:noProof/>
-        </w:rPr>
-        <w:t>4</w:t>
-      </w:r>
-      <w:r>
-        <w:rPr>
-          <w:noProof/>
-        </w:rPr>
-        <w:fldChar w:fldCharType="end"/>
-      </w:r>
+      <w:fldSimple w:instr=" SEQ ábra \* ARABIC ">
+        <w:r>
+          <w:rPr>
+            <w:noProof/>
+          </w:rPr>
+          <w:t>4</w:t>
+        </w:r>
+      </w:fldSimple>
       <w:r>
         <w:t>. ábra Sikeres belépés</w:t>
       </w:r>
@@ -16138,27 +16086,14 @@
       <w:pPr>
         <w:pStyle w:val="Kpalrs"/>
       </w:pPr>
-      <w:r>
-        <w:fldChar w:fldCharType="begin"/>
-      </w:r>
-      <w:r>
-        <w:instrText xml:space="preserve"> SEQ ábra \* ARABIC </w:instrText>
-      </w:r>
-      <w:r>
-        <w:fldChar w:fldCharType="separate"/>
-      </w:r>
-      <w:r>
-        <w:rPr>
-          <w:noProof/>
-        </w:rPr>
-        <w:t>5</w:t>
-      </w:r>
-      <w:r>
-        <w:rPr>
-          <w:noProof/>
-        </w:rPr>
-        <w:fldChar w:fldCharType="end"/>
-      </w:r>
+      <w:fldSimple w:instr=" SEQ ábra \* ARABIC ">
+        <w:r>
+          <w:rPr>
+            <w:noProof/>
+          </w:rPr>
+          <w:t>5</w:t>
+        </w:r>
+      </w:fldSimple>
       <w:r>
         <w:t xml:space="preserve">. ábra A </w:t>
       </w:r>
@@ -16505,27 +16440,14 @@
       <w:pPr>
         <w:pStyle w:val="Kpalrs"/>
       </w:pPr>
-      <w:r>
-        <w:fldChar w:fldCharType="begin"/>
-      </w:r>
-      <w:r>
-        <w:instrText xml:space="preserve"> SEQ ábra \* ARABIC </w:instrText>
-      </w:r>
-      <w:r>
-        <w:fldChar w:fldCharType="separate"/>
-      </w:r>
-      <w:r>
-        <w:rPr>
-          <w:noProof/>
-        </w:rPr>
-        <w:t>6</w:t>
-      </w:r>
-      <w:r>
-        <w:rPr>
-          <w:noProof/>
-        </w:rPr>
-        <w:fldChar w:fldCharType="end"/>
-      </w:r>
+      <w:fldSimple w:instr=" SEQ ábra \* ARABIC ">
+        <w:r>
+          <w:rPr>
+            <w:noProof/>
+          </w:rPr>
+          <w:t>6</w:t>
+        </w:r>
+      </w:fldSimple>
       <w:r>
         <w:t>. ábra Projekt mappaszerkezet</w:t>
       </w:r>
@@ -19532,13 +19454,11 @@
       <w:pPr>
         <w:pStyle w:val="Cmsor2"/>
       </w:pPr>
-      <w:bookmarkStart w:id="39" w:name="_GoBack"/>
       <w:r>
         <w:lastRenderedPageBreak/>
         <w:t>Felezés:</w:t>
       </w:r>
     </w:p>
-    <w:bookmarkEnd w:id="39"/>
     <w:p>
       <w:r>
         <w:t xml:space="preserve">A </w:t>
@@ -20010,6 +19930,2624 @@
     </w:p>
     <w:p>
       <w:pPr>
+        <w:pStyle w:val="Cmsor1"/>
+      </w:pPr>
+      <w:r>
+        <w:t>Szerveroldal</w:t>
+      </w:r>
+    </w:p>
+    <w:p>
+      <w:r>
+        <w:t>A szerveroldal feladata a kliensek felől érkező kérések kiszolgálása és az adatok központi tárolása, kezelése. Az alkalmazás webes és mobil verzióját is ugyanaz a rendszer szolgálja ki. Ez a rendszer áll egy webszerverből és egy adatbázis szerverből.</w:t>
+      </w:r>
+    </w:p>
+    <w:p>
+      <w:pPr>
+        <w:pStyle w:val="Cmsor2"/>
+      </w:pPr>
+      <w:r>
+        <w:t>Webszerver</w:t>
+      </w:r>
+    </w:p>
+    <w:p>
+      <w:r>
+        <w:t xml:space="preserve">A kliens oldalról érkező HTTP kéréseket egy </w:t>
+      </w:r>
+      <w:proofErr w:type="spellStart"/>
+      <w:r>
+        <w:t>Apache</w:t>
+      </w:r>
+      <w:proofErr w:type="spellEnd"/>
+      <w:r>
+        <w:rPr>
+          <w:rStyle w:val="Lbjegyzet-hivatkozs"/>
+        </w:rPr>
+        <w:footnoteReference w:id="14"/>
+      </w:r>
+      <w:r>
+        <w:t xml:space="preserve"> webszerver szolgálja ki, amelyre PHP értelmező is van telepítve. Ezzel a szerver képes szerveroldali PHP kódok futtatására.  Hálózati operációs rendszerként az Ubuntu 18.04 szerverekre szánt verziója szolgál, amelyre még különböző kiegészítő szolgáltatások lettek telepítve, mint pl. SSH a távoli eléréshez, SFTP a távoli biztonságos fájlátvitelhez. Maga a szerver </w:t>
+      </w:r>
+      <w:proofErr w:type="spellStart"/>
+      <w:r>
+        <w:t>virtualizált</w:t>
+      </w:r>
+      <w:proofErr w:type="spellEnd"/>
+      <w:r>
+        <w:t xml:space="preserve"> környezetben fut egy Windows 10 alapú asztali számítógépen, amely a </w:t>
+      </w:r>
+      <w:proofErr w:type="spellStart"/>
+      <w:r>
+        <w:t>VirtualBox</w:t>
+      </w:r>
+      <w:proofErr w:type="spellEnd"/>
+      <w:r>
+        <w:t xml:space="preserve"> nevű </w:t>
+      </w:r>
+      <w:proofErr w:type="spellStart"/>
+      <w:r>
+        <w:t>virtualizációs</w:t>
+      </w:r>
+      <w:proofErr w:type="spellEnd"/>
+      <w:r>
+        <w:t xml:space="preserve"> alkalmazás segítségével lett létrehozva. Ahhoz, hogy ez a szerver az internet felől is elérhető legyen, a forgalomirányítón meg kell nyitni a megfelelő </w:t>
+      </w:r>
+      <w:proofErr w:type="spellStart"/>
+      <w:r>
+        <w:t>portokat</w:t>
+      </w:r>
+      <w:proofErr w:type="spellEnd"/>
+      <w:r>
+        <w:t xml:space="preserve"> (port </w:t>
+      </w:r>
+      <w:proofErr w:type="spellStart"/>
+      <w:r>
+        <w:t>forwarding</w:t>
+      </w:r>
+      <w:proofErr w:type="spellEnd"/>
+      <w:r>
+        <w:t>), és szükség van egy dinamikus DNS</w:t>
+      </w:r>
+      <w:r>
+        <w:rPr>
+          <w:rStyle w:val="Lbjegyzet-hivatkozs"/>
+        </w:rPr>
+        <w:footnoteReference w:id="15"/>
+      </w:r>
+      <w:r>
+        <w:t xml:space="preserve"> szolgáltatásra is. Ez azért szükséges, mert az internetszolgáltatótól kapott IP cím folyamatosan változik, valamint egy választott DNS nevet könnyebb megjegyezni és használni, mint egy IP címet.</w:t>
+      </w:r>
+    </w:p>
+    <w:p>
+      <w:pPr>
+        <w:keepNext/>
+      </w:pPr>
+      <w:r>
+        <w:t xml:space="preserve">A projekt készítése során a szervert több és különböző jellegű támadás is érte az internet felől. Az egyik támadási forma célja az lehetett, hogy </w:t>
+      </w:r>
+      <w:proofErr w:type="spellStart"/>
+      <w:r>
+        <w:t>root</w:t>
+      </w:r>
+      <w:proofErr w:type="spellEnd"/>
+      <w:r>
+        <w:t xml:space="preserve">(rendszergazda) hozzáférést szerezzenek a szerverhez SSH protokollon keresztül. Ennek során egyszerre több -jellemzően kínai- IP címről próbáltak </w:t>
+      </w:r>
+      <w:proofErr w:type="spellStart"/>
+      <w:r>
+        <w:t>root</w:t>
+      </w:r>
+      <w:proofErr w:type="spellEnd"/>
+      <w:r>
+        <w:t xml:space="preserve">-ként kapcsolódni és bejelentkezni, szerencsére sikertelenül. A szerver üzembe helyezésekor az SSH kiszolgáló konfigurálása </w:t>
+      </w:r>
+      <w:r>
+        <w:lastRenderedPageBreak/>
+        <w:t xml:space="preserve">során már letiltásra került a </w:t>
+      </w:r>
+      <w:proofErr w:type="spellStart"/>
+      <w:r>
+        <w:t>root</w:t>
+      </w:r>
+      <w:proofErr w:type="spellEnd"/>
+      <w:r>
+        <w:t xml:space="preserve"> bejelentkezés, amellyel pontosan az ilyen próbálkozások védhetők ki, mivel, ha a külső behatoló ki is találja a jelszót, a rendszer akkor sem engedi belépni. </w:t>
+      </w:r>
+      <w:proofErr w:type="spellStart"/>
+      <w:r>
+        <w:t>Root</w:t>
+      </w:r>
+      <w:proofErr w:type="spellEnd"/>
+      <w:r>
+        <w:t xml:space="preserve">-ként bejelentkezve gyakorlatilag teljes hozzáférést kaptak volna a szerver bármely szolgáltatásához, valamint az adatokhoz. A próbálkozásokat valószínűleg valamilyen fajta automatizált folyamatok hajtották végre, amellyel az SSH alapértelmezett 22-es </w:t>
+      </w:r>
+      <w:proofErr w:type="spellStart"/>
+      <w:r>
+        <w:t>portján</w:t>
+      </w:r>
+      <w:proofErr w:type="spellEnd"/>
+      <w:r>
+        <w:t xml:space="preserve"> próbáltak kapcsolódni. Védelmi intézkedésként az SSH alapértelmezett </w:t>
+      </w:r>
+      <w:proofErr w:type="spellStart"/>
+      <w:r>
+        <w:t>portja</w:t>
+      </w:r>
+      <w:proofErr w:type="spellEnd"/>
+      <w:r>
+        <w:t xml:space="preserve"> át lett állítva egy teljesen véletlenszerű </w:t>
+      </w:r>
+      <w:proofErr w:type="spellStart"/>
+      <w:r>
+        <w:t>portra</w:t>
+      </w:r>
+      <w:proofErr w:type="spellEnd"/>
+      <w:r>
+        <w:t>, így a kiszolgálóhoz csak annak ismeretében lehet kapcsolódni. Ezután további hasonló próbálkozásoknak nem volt nyoma.</w:t>
+      </w:r>
+    </w:p>
+    <w:p>
+      <w:pPr>
+        <w:keepNext/>
+      </w:pPr>
+      <w:r>
+        <w:rPr>
+          <w:noProof/>
+        </w:rPr>
+        <w:drawing>
+          <wp:inline distT="0" distB="0" distL="0" distR="0" wp14:anchorId="2E188C6F" wp14:editId="7ED040DB">
+            <wp:extent cx="5753100" cy="1866900"/>
+            <wp:effectExtent l="0" t="0" r="0" b="0"/>
+            <wp:docPr id="242" name="Kép 242"/>
+            <wp:cNvGraphicFramePr>
+              <a:graphicFrameLocks xmlns:a="http://schemas.openxmlformats.org/drawingml/2006/main" noChangeAspect="1"/>
+            </wp:cNvGraphicFramePr>
+            <a:graphic xmlns:a="http://schemas.openxmlformats.org/drawingml/2006/main">
+              <a:graphicData uri="http://schemas.openxmlformats.org/drawingml/2006/picture">
+                <pic:pic xmlns:pic="http://schemas.openxmlformats.org/drawingml/2006/picture">
+                  <pic:nvPicPr>
+                    <pic:cNvPr id="0" name="Picture 1"/>
+                    <pic:cNvPicPr>
+                      <a:picLocks noChangeAspect="1" noChangeArrowheads="1"/>
+                    </pic:cNvPicPr>
+                  </pic:nvPicPr>
+                  <pic:blipFill>
+                    <a:blip r:embed="rId57">
+                      <a:extLst>
+                        <a:ext uri="{28A0092B-C50C-407E-A947-70E740481C1C}">
+                          <a14:useLocalDpi xmlns:a14="http://schemas.microsoft.com/office/drawing/2010/main" val="0"/>
+                        </a:ext>
+                      </a:extLst>
+                    </a:blip>
+                    <a:srcRect/>
+                    <a:stretch>
+                      <a:fillRect/>
+                    </a:stretch>
+                  </pic:blipFill>
+                  <pic:spPr bwMode="auto">
+                    <a:xfrm>
+                      <a:off x="0" y="0"/>
+                      <a:ext cx="5753100" cy="1866900"/>
+                    </a:xfrm>
+                    <a:prstGeom prst="rect">
+                      <a:avLst/>
+                    </a:prstGeom>
+                    <a:noFill/>
+                    <a:ln>
+                      <a:noFill/>
+                    </a:ln>
+                  </pic:spPr>
+                </pic:pic>
+              </a:graphicData>
+            </a:graphic>
+          </wp:inline>
+        </w:drawing>
+      </w:r>
+    </w:p>
+    <w:p>
+      <w:pPr>
+        <w:pStyle w:val="Kpalrs"/>
+        <w:jc w:val="center"/>
+      </w:pPr>
+      <w:r>
+        <w:rPr>
+          <w:noProof/>
+        </w:rPr>
+        <w:fldChar w:fldCharType="begin"/>
+      </w:r>
+      <w:r>
+        <w:rPr>
+          <w:noProof/>
+        </w:rPr>
+        <w:instrText xml:space="preserve"> SEQ kép \* ARABIC </w:instrText>
+      </w:r>
+      <w:r>
+        <w:rPr>
+          <w:noProof/>
+        </w:rPr>
+        <w:fldChar w:fldCharType="separate"/>
+      </w:r>
+      <w:r>
+        <w:rPr>
+          <w:noProof/>
+        </w:rPr>
+        <w:t>1</w:t>
+      </w:r>
+      <w:r>
+        <w:rPr>
+          <w:noProof/>
+        </w:rPr>
+        <w:fldChar w:fldCharType="end"/>
+      </w:r>
+      <w:r>
+        <w:t xml:space="preserve">. kép - Néhány TCP kapcsolat a támadó IP címekkel a </w:t>
+      </w:r>
+      <w:proofErr w:type="spellStart"/>
+      <w:r>
+        <w:t>netstat</w:t>
+      </w:r>
+      <w:proofErr w:type="spellEnd"/>
+      <w:r>
+        <w:t xml:space="preserve"> parancs kimenetén</w:t>
+      </w:r>
+    </w:p>
+    <w:p>
+      <w:r>
+        <w:t xml:space="preserve">A másik támadási próbálkozás a webszerver ellen irányult, amely során, a naplófájlok bejegyzései alapján, a támadók (szintén leginkább kínai és orosz IP címekről) több érvénytelen HTTP kérés mellett, a WordPress elnevezésű tartalomkezelő és blog-rendszer </w:t>
+      </w:r>
+      <w:proofErr w:type="spellStart"/>
+      <w:r>
+        <w:t>admin</w:t>
+      </w:r>
+      <w:proofErr w:type="spellEnd"/>
+      <w:r>
+        <w:t xml:space="preserve"> felületét szerették volna elérni. Azonban mivel a szerveren nem található meg a WordPress rendszer, így ezek a próbálkozások is természetesen szintén sikertelenek voltak. </w:t>
+      </w:r>
+    </w:p>
+    <w:p>
+      <w:r>
+        <w:t xml:space="preserve">Ezen kísérletek hatására szükség volt néhány biztonsági intézkedésre, amelyek megnehezíthetik a támadók dolgát. A szerveren szigorítva lett a hozzáférés szabályozás, jogosultági rendszer, valamint szigorúbb tűzfal szabályok léptek érvénybe, így csak azok a szolgáltatások érhetők el az internet felől, amelyek feltétlenül szükségesek, az adatbázis szerver pedig egyáltalán nem érhető el kívülről. Ezen kívül a támadó IP címek nagyrésze tiltólistára került, így az onnan érkező bejövő kapcsolatok automatikusan vissza lesznek utasítva. A kliensek és a szerver közötti biztonságos kommunikációért a HTTPS protokoll felel, amely egy hitelesített titkosított csatornán keresztül továbbítja az adatokat, megakadályozva az adatokhoz való illetéktelen hozzáférést. </w:t>
+      </w:r>
+    </w:p>
+    <w:p>
+      <w:r>
+        <w:t xml:space="preserve">A fejlesztés során előkerültek különböző problémák a dinamikus DNS használatával is. Mivel ezeket a DDNS címeket bárki létrehozhatja, így nem lehet tudni, hogy valójában ki áll egy-egy ilyen cím mögött, ezért nagyon sok rendszer az ilyen DDNS </w:t>
+      </w:r>
+      <w:proofErr w:type="spellStart"/>
+      <w:r>
+        <w:t>domaineket</w:t>
+      </w:r>
+      <w:proofErr w:type="spellEnd"/>
+      <w:r>
+        <w:t xml:space="preserve"> automatikusan biztonsági fenyegetésnek tekinti, és megtiltja a kapcsolódást ezekhez. A projekt esetében a szerver címét az Egyetemi kollégium webszűrője blokkolta, így a kollégista csoporttagok nem tudták elérni a szervert. Ennek kiküszöböléséhez szükség volt egy másik szerverre, így a 000webhost nevű ingyenes webtárhely szolgáltatás lett alkalmazva, amely már bárhonnan gond nélkül elérhető és korlátozásokkal ugyan, de biztosítja azokat a szolgáltatásokat, amelyek a rendszer működéséhez szükségesek, gyakorlatilag 0-24 órás rendelkezésre állással, szemben a saját szerverrel. </w:t>
+      </w:r>
+    </w:p>
+    <w:p>
+      <w:pPr>
+        <w:pStyle w:val="Cmsor2"/>
+      </w:pPr>
+      <w:r>
+        <w:lastRenderedPageBreak/>
+        <w:t>Adatbázis</w:t>
+      </w:r>
+    </w:p>
+    <w:p>
+      <w:pPr>
+        <w:spacing w:after="240"/>
+      </w:pPr>
+      <w:r>
+        <w:t>Az adatbázisok kezelése a MYSQL relációs adatbáziskezelő-rendszer segítségével történik. Az adatok egy milliomos nevű adatbázisban vannak, amelyben a következő táblák találhatóak:</w:t>
+      </w:r>
+    </w:p>
+    <w:tbl>
+      <w:tblPr>
+        <w:tblStyle w:val="Rcsostblzat"/>
+        <w:tblW w:w="3750" w:type="pct"/>
+        <w:jc w:val="center"/>
+        <w:tblLook w:val="04A0" w:firstRow="1" w:lastRow="0" w:firstColumn="1" w:lastColumn="0" w:noHBand="0" w:noVBand="1"/>
+      </w:tblPr>
+      <w:tblGrid>
+        <w:gridCol w:w="1861"/>
+        <w:gridCol w:w="2143"/>
+        <w:gridCol w:w="2366"/>
+      </w:tblGrid>
+      <w:tr>
+        <w:trPr>
+          <w:jc w:val="center"/>
+        </w:trPr>
+        <w:tc>
+          <w:tcPr>
+            <w:tcW w:w="9062" w:type="dxa"/>
+            <w:gridSpan w:val="3"/>
+          </w:tcPr>
+          <w:p>
+            <w:pPr>
+              <w:jc w:val="center"/>
+              <w:rPr>
+                <w:sz w:val="28"/>
+                <w:szCs w:val="28"/>
+              </w:rPr>
+            </w:pPr>
+            <w:proofErr w:type="spellStart"/>
+            <w:r>
+              <w:rPr>
+                <w:sz w:val="28"/>
+                <w:szCs w:val="28"/>
+              </w:rPr>
+              <w:t>users</w:t>
+            </w:r>
+            <w:proofErr w:type="spellEnd"/>
+          </w:p>
+        </w:tc>
+      </w:tr>
+      <w:tr>
+        <w:trPr>
+          <w:jc w:val="center"/>
+        </w:trPr>
+        <w:tc>
+          <w:tcPr>
+            <w:tcW w:w="3020" w:type="dxa"/>
+          </w:tcPr>
+          <w:p>
+            <w:pPr>
+              <w:jc w:val="center"/>
+            </w:pPr>
+            <w:proofErr w:type="spellStart"/>
+            <w:r>
+              <w:t>id</w:t>
+            </w:r>
+            <w:proofErr w:type="spellEnd"/>
+          </w:p>
+        </w:tc>
+        <w:tc>
+          <w:tcPr>
+            <w:tcW w:w="3021" w:type="dxa"/>
+          </w:tcPr>
+          <w:p>
+            <w:pPr>
+              <w:jc w:val="center"/>
+            </w:pPr>
+            <w:r>
+              <w:t>int</w:t>
+            </w:r>
+          </w:p>
+        </w:tc>
+        <w:tc>
+          <w:tcPr>
+            <w:tcW w:w="3021" w:type="dxa"/>
+          </w:tcPr>
+          <w:p>
+            <w:pPr>
+              <w:jc w:val="center"/>
+            </w:pPr>
+            <w:r>
+              <w:t>Felhasználó azonosítója</w:t>
+            </w:r>
+          </w:p>
+        </w:tc>
+      </w:tr>
+      <w:tr>
+        <w:trPr>
+          <w:jc w:val="center"/>
+        </w:trPr>
+        <w:tc>
+          <w:tcPr>
+            <w:tcW w:w="3020" w:type="dxa"/>
+          </w:tcPr>
+          <w:p>
+            <w:pPr>
+              <w:jc w:val="center"/>
+            </w:pPr>
+            <w:proofErr w:type="spellStart"/>
+            <w:r>
+              <w:t>username</w:t>
+            </w:r>
+            <w:proofErr w:type="spellEnd"/>
+          </w:p>
+        </w:tc>
+        <w:tc>
+          <w:tcPr>
+            <w:tcW w:w="3021" w:type="dxa"/>
+          </w:tcPr>
+          <w:p>
+            <w:pPr>
+              <w:jc w:val="center"/>
+            </w:pPr>
+            <w:proofErr w:type="spellStart"/>
+            <w:proofErr w:type="gramStart"/>
+            <w:r>
+              <w:t>varchar</w:t>
+            </w:r>
+            <w:proofErr w:type="spellEnd"/>
+            <w:r>
+              <w:t>(</w:t>
+            </w:r>
+            <w:proofErr w:type="gramEnd"/>
+            <w:r>
+              <w:t>150)</w:t>
+            </w:r>
+          </w:p>
+        </w:tc>
+        <w:tc>
+          <w:tcPr>
+            <w:tcW w:w="3021" w:type="dxa"/>
+          </w:tcPr>
+          <w:p>
+            <w:pPr>
+              <w:jc w:val="center"/>
+            </w:pPr>
+            <w:r>
+              <w:t>Felhasználónév</w:t>
+            </w:r>
+          </w:p>
+        </w:tc>
+      </w:tr>
+      <w:tr>
+        <w:trPr>
+          <w:jc w:val="center"/>
+        </w:trPr>
+        <w:tc>
+          <w:tcPr>
+            <w:tcW w:w="3020" w:type="dxa"/>
+          </w:tcPr>
+          <w:p>
+            <w:pPr>
+              <w:jc w:val="center"/>
+            </w:pPr>
+            <w:proofErr w:type="spellStart"/>
+            <w:r>
+              <w:t>pwhash</w:t>
+            </w:r>
+            <w:proofErr w:type="spellEnd"/>
+          </w:p>
+        </w:tc>
+        <w:tc>
+          <w:tcPr>
+            <w:tcW w:w="3021" w:type="dxa"/>
+          </w:tcPr>
+          <w:p>
+            <w:pPr>
+              <w:jc w:val="center"/>
+            </w:pPr>
+            <w:proofErr w:type="spellStart"/>
+            <w:proofErr w:type="gramStart"/>
+            <w:r>
+              <w:t>varchar</w:t>
+            </w:r>
+            <w:proofErr w:type="spellEnd"/>
+            <w:r>
+              <w:t>(</w:t>
+            </w:r>
+            <w:proofErr w:type="gramEnd"/>
+            <w:r>
+              <w:t>150)</w:t>
+            </w:r>
+          </w:p>
+        </w:tc>
+        <w:tc>
+          <w:tcPr>
+            <w:tcW w:w="3021" w:type="dxa"/>
+          </w:tcPr>
+          <w:p>
+            <w:pPr>
+              <w:jc w:val="center"/>
+            </w:pPr>
+            <w:r>
+              <w:t>A jelszó lenyomata</w:t>
+            </w:r>
+          </w:p>
+        </w:tc>
+      </w:tr>
+      <w:tr>
+        <w:trPr>
+          <w:jc w:val="center"/>
+        </w:trPr>
+        <w:tc>
+          <w:tcPr>
+            <w:tcW w:w="3020" w:type="dxa"/>
+          </w:tcPr>
+          <w:p>
+            <w:pPr>
+              <w:jc w:val="center"/>
+            </w:pPr>
+            <w:r>
+              <w:t>email</w:t>
+            </w:r>
+          </w:p>
+        </w:tc>
+        <w:tc>
+          <w:tcPr>
+            <w:tcW w:w="3021" w:type="dxa"/>
+          </w:tcPr>
+          <w:p>
+            <w:pPr>
+              <w:jc w:val="center"/>
+            </w:pPr>
+            <w:proofErr w:type="spellStart"/>
+            <w:proofErr w:type="gramStart"/>
+            <w:r>
+              <w:t>varchar</w:t>
+            </w:r>
+            <w:proofErr w:type="spellEnd"/>
+            <w:r>
+              <w:t>(</w:t>
+            </w:r>
+            <w:proofErr w:type="gramEnd"/>
+            <w:r>
+              <w:t>150)</w:t>
+            </w:r>
+          </w:p>
+        </w:tc>
+        <w:tc>
+          <w:tcPr>
+            <w:tcW w:w="3021" w:type="dxa"/>
+          </w:tcPr>
+          <w:p>
+            <w:pPr>
+              <w:jc w:val="center"/>
+            </w:pPr>
+            <w:r>
+              <w:t>Email cím</w:t>
+            </w:r>
+          </w:p>
+        </w:tc>
+      </w:tr>
+    </w:tbl>
+    <w:p/>
+    <w:tbl>
+      <w:tblPr>
+        <w:tblStyle w:val="Rcsostblzat"/>
+        <w:tblW w:w="3750" w:type="pct"/>
+        <w:jc w:val="center"/>
+        <w:tblLook w:val="04A0" w:firstRow="1" w:lastRow="0" w:firstColumn="1" w:lastColumn="0" w:noHBand="0" w:noVBand="1"/>
+      </w:tblPr>
+      <w:tblGrid>
+        <w:gridCol w:w="1992"/>
+        <w:gridCol w:w="2300"/>
+        <w:gridCol w:w="2078"/>
+      </w:tblGrid>
+      <w:tr>
+        <w:trPr>
+          <w:jc w:val="center"/>
+        </w:trPr>
+        <w:tc>
+          <w:tcPr>
+            <w:tcW w:w="9062" w:type="dxa"/>
+            <w:gridSpan w:val="3"/>
+          </w:tcPr>
+          <w:p>
+            <w:pPr>
+              <w:jc w:val="center"/>
+            </w:pPr>
+            <w:proofErr w:type="spellStart"/>
+            <w:r>
+              <w:t>question</w:t>
+            </w:r>
+            <w:proofErr w:type="spellEnd"/>
+          </w:p>
+        </w:tc>
+      </w:tr>
+      <w:tr>
+        <w:trPr>
+          <w:jc w:val="center"/>
+        </w:trPr>
+        <w:tc>
+          <w:tcPr>
+            <w:tcW w:w="3020" w:type="dxa"/>
+          </w:tcPr>
+          <w:p>
+            <w:pPr>
+              <w:jc w:val="center"/>
+            </w:pPr>
+            <w:proofErr w:type="spellStart"/>
+            <w:r>
+              <w:t>id</w:t>
+            </w:r>
+            <w:proofErr w:type="spellEnd"/>
+          </w:p>
+        </w:tc>
+        <w:tc>
+          <w:tcPr>
+            <w:tcW w:w="3021" w:type="dxa"/>
+          </w:tcPr>
+          <w:p>
+            <w:pPr>
+              <w:jc w:val="center"/>
+            </w:pPr>
+            <w:r>
+              <w:t>int</w:t>
+            </w:r>
+          </w:p>
+        </w:tc>
+        <w:tc>
+          <w:tcPr>
+            <w:tcW w:w="3021" w:type="dxa"/>
+          </w:tcPr>
+          <w:p>
+            <w:pPr>
+              <w:jc w:val="center"/>
+            </w:pPr>
+            <w:r>
+              <w:t>Kérdés azonosítója</w:t>
+            </w:r>
+          </w:p>
+        </w:tc>
+      </w:tr>
+      <w:tr>
+        <w:trPr>
+          <w:jc w:val="center"/>
+        </w:trPr>
+        <w:tc>
+          <w:tcPr>
+            <w:tcW w:w="3020" w:type="dxa"/>
+          </w:tcPr>
+          <w:p>
+            <w:pPr>
+              <w:jc w:val="center"/>
+            </w:pPr>
+            <w:proofErr w:type="spellStart"/>
+            <w:r>
+              <w:t>question</w:t>
+            </w:r>
+            <w:proofErr w:type="spellEnd"/>
+          </w:p>
+        </w:tc>
+        <w:tc>
+          <w:tcPr>
+            <w:tcW w:w="3021" w:type="dxa"/>
+          </w:tcPr>
+          <w:p>
+            <w:pPr>
+              <w:jc w:val="center"/>
+            </w:pPr>
+            <w:proofErr w:type="spellStart"/>
+            <w:proofErr w:type="gramStart"/>
+            <w:r>
+              <w:t>varchar</w:t>
+            </w:r>
+            <w:proofErr w:type="spellEnd"/>
+            <w:r>
+              <w:t>(</w:t>
+            </w:r>
+            <w:proofErr w:type="gramEnd"/>
+            <w:r>
+              <w:t>150)</w:t>
+            </w:r>
+          </w:p>
+        </w:tc>
+        <w:tc>
+          <w:tcPr>
+            <w:tcW w:w="3021" w:type="dxa"/>
+          </w:tcPr>
+          <w:p>
+            <w:pPr>
+              <w:jc w:val="center"/>
+            </w:pPr>
+            <w:r>
+              <w:t>Kérdés szövege</w:t>
+            </w:r>
+          </w:p>
+        </w:tc>
+      </w:tr>
+      <w:tr>
+        <w:trPr>
+          <w:jc w:val="center"/>
+        </w:trPr>
+        <w:tc>
+          <w:tcPr>
+            <w:tcW w:w="3020" w:type="dxa"/>
+          </w:tcPr>
+          <w:p>
+            <w:pPr>
+              <w:tabs>
+                <w:tab w:val="center" w:pos="1402"/>
+              </w:tabs>
+              <w:jc w:val="center"/>
+            </w:pPr>
+            <w:r>
+              <w:t>right0</w:t>
+            </w:r>
+          </w:p>
+        </w:tc>
+        <w:tc>
+          <w:tcPr>
+            <w:tcW w:w="3021" w:type="dxa"/>
+          </w:tcPr>
+          <w:p>
+            <w:pPr>
+              <w:jc w:val="center"/>
+            </w:pPr>
+            <w:proofErr w:type="spellStart"/>
+            <w:proofErr w:type="gramStart"/>
+            <w:r>
+              <w:t>varchar</w:t>
+            </w:r>
+            <w:proofErr w:type="spellEnd"/>
+            <w:r>
+              <w:t>(</w:t>
+            </w:r>
+            <w:proofErr w:type="gramEnd"/>
+            <w:r>
+              <w:t>150)</w:t>
+            </w:r>
+          </w:p>
+        </w:tc>
+        <w:tc>
+          <w:tcPr>
+            <w:tcW w:w="3021" w:type="dxa"/>
+          </w:tcPr>
+          <w:p>
+            <w:pPr>
+              <w:jc w:val="center"/>
+            </w:pPr>
+            <w:r>
+              <w:t>Helyes válasz</w:t>
+            </w:r>
+          </w:p>
+        </w:tc>
+      </w:tr>
+      <w:tr>
+        <w:trPr>
+          <w:jc w:val="center"/>
+        </w:trPr>
+        <w:tc>
+          <w:tcPr>
+            <w:tcW w:w="3020" w:type="dxa"/>
+          </w:tcPr>
+          <w:p>
+            <w:pPr>
+              <w:jc w:val="center"/>
+            </w:pPr>
+            <w:r>
+              <w:t>wrong1</w:t>
+            </w:r>
+          </w:p>
+        </w:tc>
+        <w:tc>
+          <w:tcPr>
+            <w:tcW w:w="3021" w:type="dxa"/>
+          </w:tcPr>
+          <w:p>
+            <w:pPr>
+              <w:jc w:val="center"/>
+            </w:pPr>
+            <w:proofErr w:type="spellStart"/>
+            <w:proofErr w:type="gramStart"/>
+            <w:r>
+              <w:t>varchar</w:t>
+            </w:r>
+            <w:proofErr w:type="spellEnd"/>
+            <w:r>
+              <w:t>(</w:t>
+            </w:r>
+            <w:proofErr w:type="gramEnd"/>
+            <w:r>
+              <w:t>150)</w:t>
+            </w:r>
+          </w:p>
+        </w:tc>
+        <w:tc>
+          <w:tcPr>
+            <w:tcW w:w="3021" w:type="dxa"/>
+            <w:vMerge w:val="restart"/>
+            <w:vAlign w:val="center"/>
+          </w:tcPr>
+          <w:p>
+            <w:pPr>
+              <w:jc w:val="center"/>
+            </w:pPr>
+            <w:r>
+              <w:t>Helytelen válaszok</w:t>
+            </w:r>
+          </w:p>
+        </w:tc>
+      </w:tr>
+      <w:tr>
+        <w:trPr>
+          <w:jc w:val="center"/>
+        </w:trPr>
+        <w:tc>
+          <w:tcPr>
+            <w:tcW w:w="3020" w:type="dxa"/>
+          </w:tcPr>
+          <w:p>
+            <w:pPr>
+              <w:jc w:val="center"/>
+            </w:pPr>
+            <w:r>
+              <w:t>wrong2</w:t>
+            </w:r>
+          </w:p>
+        </w:tc>
+        <w:tc>
+          <w:tcPr>
+            <w:tcW w:w="3021" w:type="dxa"/>
+          </w:tcPr>
+          <w:p>
+            <w:pPr>
+              <w:jc w:val="center"/>
+            </w:pPr>
+            <w:proofErr w:type="spellStart"/>
+            <w:proofErr w:type="gramStart"/>
+            <w:r>
+              <w:t>varchar</w:t>
+            </w:r>
+            <w:proofErr w:type="spellEnd"/>
+            <w:r>
+              <w:t>(</w:t>
+            </w:r>
+            <w:proofErr w:type="gramEnd"/>
+            <w:r>
+              <w:t>150)</w:t>
+            </w:r>
+          </w:p>
+        </w:tc>
+        <w:tc>
+          <w:tcPr>
+            <w:tcW w:w="3021" w:type="dxa"/>
+            <w:vMerge/>
+          </w:tcPr>
+          <w:p>
+            <w:pPr>
+              <w:jc w:val="center"/>
+            </w:pPr>
+          </w:p>
+        </w:tc>
+      </w:tr>
+      <w:tr>
+        <w:trPr>
+          <w:jc w:val="center"/>
+        </w:trPr>
+        <w:tc>
+          <w:tcPr>
+            <w:tcW w:w="3020" w:type="dxa"/>
+          </w:tcPr>
+          <w:p>
+            <w:pPr>
+              <w:jc w:val="center"/>
+            </w:pPr>
+            <w:r>
+              <w:t>wrong3</w:t>
+            </w:r>
+          </w:p>
+        </w:tc>
+        <w:tc>
+          <w:tcPr>
+            <w:tcW w:w="3021" w:type="dxa"/>
+          </w:tcPr>
+          <w:p>
+            <w:pPr>
+              <w:jc w:val="center"/>
+            </w:pPr>
+            <w:proofErr w:type="spellStart"/>
+            <w:proofErr w:type="gramStart"/>
+            <w:r>
+              <w:t>varchar</w:t>
+            </w:r>
+            <w:proofErr w:type="spellEnd"/>
+            <w:r>
+              <w:t>(</w:t>
+            </w:r>
+            <w:proofErr w:type="gramEnd"/>
+            <w:r>
+              <w:t>150)</w:t>
+            </w:r>
+          </w:p>
+        </w:tc>
+        <w:tc>
+          <w:tcPr>
+            <w:tcW w:w="3021" w:type="dxa"/>
+            <w:vMerge/>
+          </w:tcPr>
+          <w:p>
+            <w:pPr>
+              <w:jc w:val="center"/>
+            </w:pPr>
+          </w:p>
+        </w:tc>
+      </w:tr>
+      <w:tr>
+        <w:trPr>
+          <w:jc w:val="center"/>
+        </w:trPr>
+        <w:tc>
+          <w:tcPr>
+            <w:tcW w:w="3020" w:type="dxa"/>
+          </w:tcPr>
+          <w:p>
+            <w:pPr>
+              <w:jc w:val="center"/>
+            </w:pPr>
+            <w:proofErr w:type="spellStart"/>
+            <w:r>
+              <w:t>level</w:t>
+            </w:r>
+            <w:proofErr w:type="spellEnd"/>
+          </w:p>
+        </w:tc>
+        <w:tc>
+          <w:tcPr>
+            <w:tcW w:w="3021" w:type="dxa"/>
+          </w:tcPr>
+          <w:p>
+            <w:pPr>
+              <w:jc w:val="center"/>
+            </w:pPr>
+            <w:proofErr w:type="spellStart"/>
+            <w:r>
+              <w:t>tinyint</w:t>
+            </w:r>
+            <w:proofErr w:type="spellEnd"/>
+          </w:p>
+        </w:tc>
+        <w:tc>
+          <w:tcPr>
+            <w:tcW w:w="3021" w:type="dxa"/>
+          </w:tcPr>
+          <w:p>
+            <w:pPr>
+              <w:jc w:val="center"/>
+            </w:pPr>
+            <w:r>
+              <w:t>Kérdés szintje</w:t>
+            </w:r>
+          </w:p>
+        </w:tc>
+      </w:tr>
+    </w:tbl>
+    <w:p/>
+    <w:tbl>
+      <w:tblPr>
+        <w:tblStyle w:val="Rcsostblzat"/>
+        <w:tblW w:w="3750" w:type="pct"/>
+        <w:jc w:val="center"/>
+        <w:tblLook w:val="04A0" w:firstRow="1" w:lastRow="0" w:firstColumn="1" w:lastColumn="0" w:noHBand="0" w:noVBand="1"/>
+      </w:tblPr>
+      <w:tblGrid>
+        <w:gridCol w:w="2067"/>
+        <w:gridCol w:w="1827"/>
+        <w:gridCol w:w="2476"/>
+      </w:tblGrid>
+      <w:tr>
+        <w:trPr>
+          <w:jc w:val="center"/>
+        </w:trPr>
+        <w:tc>
+          <w:tcPr>
+            <w:tcW w:w="9062" w:type="dxa"/>
+            <w:gridSpan w:val="3"/>
+          </w:tcPr>
+          <w:p>
+            <w:pPr>
+              <w:jc w:val="center"/>
+            </w:pPr>
+            <w:proofErr w:type="spellStart"/>
+            <w:r>
+              <w:t>score</w:t>
+            </w:r>
+            <w:proofErr w:type="spellEnd"/>
+          </w:p>
+        </w:tc>
+      </w:tr>
+      <w:tr>
+        <w:trPr>
+          <w:jc w:val="center"/>
+        </w:trPr>
+        <w:tc>
+          <w:tcPr>
+            <w:tcW w:w="3020" w:type="dxa"/>
+          </w:tcPr>
+          <w:p>
+            <w:pPr>
+              <w:jc w:val="center"/>
+            </w:pPr>
+            <w:proofErr w:type="spellStart"/>
+            <w:r>
+              <w:t>id</w:t>
+            </w:r>
+            <w:proofErr w:type="spellEnd"/>
+          </w:p>
+        </w:tc>
+        <w:tc>
+          <w:tcPr>
+            <w:tcW w:w="3021" w:type="dxa"/>
+          </w:tcPr>
+          <w:p>
+            <w:pPr>
+              <w:jc w:val="center"/>
+            </w:pPr>
+            <w:r>
+              <w:t>int</w:t>
+            </w:r>
+          </w:p>
+        </w:tc>
+        <w:tc>
+          <w:tcPr>
+            <w:tcW w:w="3021" w:type="dxa"/>
+          </w:tcPr>
+          <w:p>
+            <w:pPr>
+              <w:jc w:val="center"/>
+            </w:pPr>
+            <w:r>
+              <w:t>Azonosító</w:t>
+            </w:r>
+          </w:p>
+        </w:tc>
+      </w:tr>
+      <w:tr>
+        <w:trPr>
+          <w:jc w:val="center"/>
+        </w:trPr>
+        <w:tc>
+          <w:tcPr>
+            <w:tcW w:w="3020" w:type="dxa"/>
+          </w:tcPr>
+          <w:p>
+            <w:pPr>
+              <w:jc w:val="center"/>
+            </w:pPr>
+            <w:proofErr w:type="spellStart"/>
+            <w:r>
+              <w:t>userid</w:t>
+            </w:r>
+            <w:proofErr w:type="spellEnd"/>
+          </w:p>
+        </w:tc>
+        <w:tc>
+          <w:tcPr>
+            <w:tcW w:w="3021" w:type="dxa"/>
+          </w:tcPr>
+          <w:p>
+            <w:pPr>
+              <w:jc w:val="center"/>
+            </w:pPr>
+            <w:r>
+              <w:t>int</w:t>
+            </w:r>
+          </w:p>
+        </w:tc>
+        <w:tc>
+          <w:tcPr>
+            <w:tcW w:w="3021" w:type="dxa"/>
+          </w:tcPr>
+          <w:p>
+            <w:pPr>
+              <w:jc w:val="center"/>
+            </w:pPr>
+            <w:r>
+              <w:t>Felhasználó azonosító</w:t>
+            </w:r>
+          </w:p>
+        </w:tc>
+      </w:tr>
+      <w:tr>
+        <w:trPr>
+          <w:jc w:val="center"/>
+        </w:trPr>
+        <w:tc>
+          <w:tcPr>
+            <w:tcW w:w="3020" w:type="dxa"/>
+          </w:tcPr>
+          <w:p>
+            <w:pPr>
+              <w:jc w:val="center"/>
+            </w:pPr>
+            <w:proofErr w:type="spellStart"/>
+            <w:r>
+              <w:t>money</w:t>
+            </w:r>
+            <w:proofErr w:type="spellEnd"/>
+          </w:p>
+        </w:tc>
+        <w:tc>
+          <w:tcPr>
+            <w:tcW w:w="3021" w:type="dxa"/>
+          </w:tcPr>
+          <w:p>
+            <w:pPr>
+              <w:jc w:val="center"/>
+            </w:pPr>
+            <w:r>
+              <w:t>int</w:t>
+            </w:r>
+          </w:p>
+        </w:tc>
+        <w:tc>
+          <w:tcPr>
+            <w:tcW w:w="3021" w:type="dxa"/>
+          </w:tcPr>
+          <w:p>
+            <w:pPr>
+              <w:jc w:val="center"/>
+            </w:pPr>
+            <w:r>
+              <w:t>Legmagasabb megnyert összeg</w:t>
+            </w:r>
+          </w:p>
+        </w:tc>
+      </w:tr>
+      <w:tr>
+        <w:trPr>
+          <w:jc w:val="center"/>
+        </w:trPr>
+        <w:tc>
+          <w:tcPr>
+            <w:tcW w:w="3020" w:type="dxa"/>
+          </w:tcPr>
+          <w:p>
+            <w:pPr>
+              <w:jc w:val="center"/>
+            </w:pPr>
+            <w:proofErr w:type="spellStart"/>
+            <w:r>
+              <w:t>score</w:t>
+            </w:r>
+            <w:proofErr w:type="spellEnd"/>
+          </w:p>
+        </w:tc>
+        <w:tc>
+          <w:tcPr>
+            <w:tcW w:w="3021" w:type="dxa"/>
+          </w:tcPr>
+          <w:p>
+            <w:pPr>
+              <w:jc w:val="center"/>
+            </w:pPr>
+            <w:r>
+              <w:t>int</w:t>
+            </w:r>
+          </w:p>
+        </w:tc>
+        <w:tc>
+          <w:tcPr>
+            <w:tcW w:w="3021" w:type="dxa"/>
+          </w:tcPr>
+          <w:p>
+            <w:pPr>
+              <w:jc w:val="center"/>
+            </w:pPr>
+            <w:r>
+              <w:t>Pontszám</w:t>
+            </w:r>
+          </w:p>
+        </w:tc>
+      </w:tr>
+    </w:tbl>
+    <w:p>
+      <w:pPr>
+        <w:rPr>
+          <w:sz w:val="32"/>
+          <w:szCs w:val="32"/>
+        </w:rPr>
+      </w:pPr>
+    </w:p>
+    <w:p>
+      <w:pPr>
+        <w:keepNext/>
+        <w:jc w:val="center"/>
+      </w:pPr>
+      <w:r>
+        <w:rPr>
+          <w:noProof/>
+          <w:sz w:val="32"/>
+          <w:szCs w:val="32"/>
+        </w:rPr>
+        <w:lastRenderedPageBreak/>
+        <w:drawing>
+          <wp:inline distT="0" distB="0" distL="0" distR="0" wp14:anchorId="16551D27" wp14:editId="5A4C23EE">
+            <wp:extent cx="4048125" cy="3312751"/>
+            <wp:effectExtent l="0" t="0" r="0" b="2540"/>
+            <wp:docPr id="243" name="Kép 243"/>
+            <wp:cNvGraphicFramePr>
+              <a:graphicFrameLocks xmlns:a="http://schemas.openxmlformats.org/drawingml/2006/main" noChangeAspect="1"/>
+            </wp:cNvGraphicFramePr>
+            <a:graphic xmlns:a="http://schemas.openxmlformats.org/drawingml/2006/main">
+              <a:graphicData uri="http://schemas.openxmlformats.org/drawingml/2006/picture">
+                <pic:pic xmlns:pic="http://schemas.openxmlformats.org/drawingml/2006/picture">
+                  <pic:nvPicPr>
+                    <pic:cNvPr id="1" name=""/>
+                    <pic:cNvPicPr/>
+                  </pic:nvPicPr>
+                  <pic:blipFill>
+                    <a:blip r:embed="rId58"/>
+                    <a:stretch>
+                      <a:fillRect/>
+                    </a:stretch>
+                  </pic:blipFill>
+                  <pic:spPr>
+                    <a:xfrm>
+                      <a:off x="0" y="0"/>
+                      <a:ext cx="4094719" cy="3350881"/>
+                    </a:xfrm>
+                    <a:prstGeom prst="rect">
+                      <a:avLst/>
+                    </a:prstGeom>
+                  </pic:spPr>
+                </pic:pic>
+              </a:graphicData>
+            </a:graphic>
+          </wp:inline>
+        </w:drawing>
+      </w:r>
+    </w:p>
+    <w:p>
+      <w:pPr>
+        <w:pStyle w:val="Kpalrs"/>
+        <w:jc w:val="center"/>
+      </w:pPr>
+      <w:r>
+        <w:fldChar w:fldCharType="begin"/>
+      </w:r>
+      <w:r>
+        <w:instrText xml:space="preserve"> SEQ ábra \* ARABIC </w:instrText>
+      </w:r>
+      <w:r>
+        <w:fldChar w:fldCharType="separate"/>
+      </w:r>
+      <w:r>
+        <w:rPr>
+          <w:noProof/>
+        </w:rPr>
+        <w:t>1</w:t>
+      </w:r>
+      <w:r>
+        <w:rPr>
+          <w:noProof/>
+        </w:rPr>
+        <w:fldChar w:fldCharType="end"/>
+      </w:r>
+      <w:r>
+        <w:t>. ábra - Az adatbázis felépítése</w:t>
+      </w:r>
+    </w:p>
+    <w:p>
+      <w:r>
+        <w:t xml:space="preserve">Látható, hogy a </w:t>
+      </w:r>
+      <w:proofErr w:type="spellStart"/>
+      <w:r>
+        <w:t>users</w:t>
+      </w:r>
+      <w:proofErr w:type="spellEnd"/>
+      <w:r>
+        <w:t xml:space="preserve"> </w:t>
+      </w:r>
+      <w:proofErr w:type="spellStart"/>
+      <w:r>
+        <w:t>id</w:t>
+      </w:r>
+      <w:proofErr w:type="spellEnd"/>
+      <w:r>
+        <w:t xml:space="preserve"> mezője és a </w:t>
+      </w:r>
+      <w:proofErr w:type="spellStart"/>
+      <w:r>
+        <w:t>score</w:t>
+      </w:r>
+      <w:proofErr w:type="spellEnd"/>
+      <w:r>
+        <w:t xml:space="preserve"> </w:t>
+      </w:r>
+      <w:proofErr w:type="spellStart"/>
+      <w:r>
+        <w:t>userid</w:t>
+      </w:r>
+      <w:proofErr w:type="spellEnd"/>
+      <w:r>
+        <w:t xml:space="preserve"> mezője között 1:1 kapcsolat található. Ez azt jelenti, hogy minden felhasználóhoz egyetlen rekord tartozhat a </w:t>
+      </w:r>
+      <w:proofErr w:type="spellStart"/>
+      <w:r>
+        <w:t>score</w:t>
+      </w:r>
+      <w:proofErr w:type="spellEnd"/>
+      <w:r>
+        <w:t xml:space="preserve"> táblában és minden egyes pontszám csak egyetlen felhasználóhoz tartozhat. Új felhasználó hozzáadásakor a </w:t>
+      </w:r>
+      <w:proofErr w:type="spellStart"/>
+      <w:r>
+        <w:t>score</w:t>
+      </w:r>
+      <w:proofErr w:type="spellEnd"/>
+      <w:r>
+        <w:t xml:space="preserve"> táblában is létrejön egy új rekord a megfelelő felhasználói azonosítóval. A </w:t>
+      </w:r>
+      <w:proofErr w:type="spellStart"/>
+      <w:r>
+        <w:t>score</w:t>
+      </w:r>
+      <w:proofErr w:type="spellEnd"/>
+      <w:r>
+        <w:t xml:space="preserve"> táblát az alábbi SQL kód hozza létre:</w:t>
+      </w:r>
+    </w:p>
+    <w:p>
+      <w:pPr>
+        <w:rPr>
+          <w:rFonts w:ascii="Courier New" w:hAnsi="Courier New" w:cs="Courier New"/>
+        </w:rPr>
+      </w:pPr>
+      <w:r>
+        <w:rPr>
+          <w:rFonts w:ascii="Courier New" w:hAnsi="Courier New" w:cs="Courier New"/>
+        </w:rPr>
+        <w:t xml:space="preserve">CREATE TABLE </w:t>
+      </w:r>
+      <w:proofErr w:type="spellStart"/>
+      <w:r>
+        <w:rPr>
+          <w:rFonts w:ascii="Courier New" w:hAnsi="Courier New" w:cs="Courier New"/>
+        </w:rPr>
+        <w:t>score</w:t>
+      </w:r>
+      <w:proofErr w:type="spellEnd"/>
+      <w:r>
+        <w:rPr>
+          <w:rFonts w:ascii="Courier New" w:hAnsi="Courier New" w:cs="Courier New"/>
+        </w:rPr>
+        <w:t xml:space="preserve"> (</w:t>
+      </w:r>
+    </w:p>
+    <w:p>
+      <w:pPr>
+        <w:ind w:firstLine="708"/>
+        <w:rPr>
+          <w:rFonts w:ascii="Courier New" w:hAnsi="Courier New" w:cs="Courier New"/>
+        </w:rPr>
+      </w:pPr>
+      <w:proofErr w:type="spellStart"/>
+      <w:r>
+        <w:rPr>
+          <w:rFonts w:ascii="Courier New" w:hAnsi="Courier New" w:cs="Courier New"/>
+        </w:rPr>
+        <w:t>id</w:t>
+      </w:r>
+      <w:proofErr w:type="spellEnd"/>
+      <w:r>
+        <w:rPr>
+          <w:rFonts w:ascii="Courier New" w:hAnsi="Courier New" w:cs="Courier New"/>
+        </w:rPr>
+        <w:t xml:space="preserve"> INT NOT NULL AUTO_INCREMENT,</w:t>
+      </w:r>
+    </w:p>
+    <w:p>
+      <w:pPr>
+        <w:rPr>
+          <w:rFonts w:ascii="Courier New" w:hAnsi="Courier New" w:cs="Courier New"/>
+        </w:rPr>
+      </w:pPr>
+      <w:r>
+        <w:rPr>
+          <w:rFonts w:ascii="Courier New" w:hAnsi="Courier New" w:cs="Courier New"/>
+        </w:rPr>
+        <w:t xml:space="preserve">  </w:t>
+      </w:r>
+      <w:r>
+        <w:rPr>
+          <w:rFonts w:ascii="Courier New" w:hAnsi="Courier New" w:cs="Courier New"/>
+        </w:rPr>
+        <w:tab/>
+      </w:r>
+      <w:proofErr w:type="spellStart"/>
+      <w:r>
+        <w:rPr>
+          <w:rFonts w:ascii="Courier New" w:hAnsi="Courier New" w:cs="Courier New"/>
+        </w:rPr>
+        <w:t>userid</w:t>
+      </w:r>
+      <w:proofErr w:type="spellEnd"/>
+      <w:r>
+        <w:rPr>
+          <w:rFonts w:ascii="Courier New" w:hAnsi="Courier New" w:cs="Courier New"/>
+        </w:rPr>
+        <w:t xml:space="preserve"> INT NOT NULL FOREIGN KEY REFERENCES </w:t>
+      </w:r>
+      <w:proofErr w:type="spellStart"/>
+      <w:r>
+        <w:rPr>
+          <w:rFonts w:ascii="Courier New" w:hAnsi="Courier New" w:cs="Courier New"/>
+        </w:rPr>
+        <w:t>user</w:t>
+      </w:r>
+      <w:proofErr w:type="spellEnd"/>
+      <w:r>
+        <w:rPr>
+          <w:rFonts w:ascii="Courier New" w:hAnsi="Courier New" w:cs="Courier New"/>
+        </w:rPr>
+        <w:t>(</w:t>
+      </w:r>
+      <w:proofErr w:type="spellStart"/>
+      <w:r>
+        <w:rPr>
+          <w:rFonts w:ascii="Courier New" w:hAnsi="Courier New" w:cs="Courier New"/>
+        </w:rPr>
+        <w:t>id</w:t>
+      </w:r>
+      <w:proofErr w:type="spellEnd"/>
+      <w:r>
+        <w:rPr>
+          <w:rFonts w:ascii="Courier New" w:hAnsi="Courier New" w:cs="Courier New"/>
+        </w:rPr>
+        <w:t xml:space="preserve">) ON DELETE CASCADE, </w:t>
+      </w:r>
+    </w:p>
+    <w:p>
+      <w:pPr>
+        <w:rPr>
+          <w:rFonts w:ascii="Courier New" w:hAnsi="Courier New" w:cs="Courier New"/>
+        </w:rPr>
+      </w:pPr>
+      <w:r>
+        <w:rPr>
+          <w:rFonts w:ascii="Courier New" w:hAnsi="Courier New" w:cs="Courier New"/>
+        </w:rPr>
+        <w:t xml:space="preserve">  </w:t>
+      </w:r>
+      <w:r>
+        <w:rPr>
+          <w:rFonts w:ascii="Courier New" w:hAnsi="Courier New" w:cs="Courier New"/>
+        </w:rPr>
+        <w:tab/>
+      </w:r>
+      <w:proofErr w:type="spellStart"/>
+      <w:r>
+        <w:rPr>
+          <w:rFonts w:ascii="Courier New" w:hAnsi="Courier New" w:cs="Courier New"/>
+        </w:rPr>
+        <w:t>money</w:t>
+      </w:r>
+      <w:proofErr w:type="spellEnd"/>
+      <w:r>
+        <w:rPr>
+          <w:rFonts w:ascii="Courier New" w:hAnsi="Courier New" w:cs="Courier New"/>
+        </w:rPr>
+        <w:t xml:space="preserve"> INT DEFAULT 0,</w:t>
+      </w:r>
+    </w:p>
+    <w:p>
+      <w:pPr>
+        <w:rPr>
+          <w:rFonts w:ascii="Courier New" w:hAnsi="Courier New" w:cs="Courier New"/>
+        </w:rPr>
+      </w:pPr>
+      <w:r>
+        <w:rPr>
+          <w:rFonts w:ascii="Courier New" w:hAnsi="Courier New" w:cs="Courier New"/>
+        </w:rPr>
+        <w:t xml:space="preserve">  </w:t>
+      </w:r>
+      <w:r>
+        <w:rPr>
+          <w:rFonts w:ascii="Courier New" w:hAnsi="Courier New" w:cs="Courier New"/>
+        </w:rPr>
+        <w:tab/>
+      </w:r>
+      <w:proofErr w:type="spellStart"/>
+      <w:r>
+        <w:rPr>
+          <w:rFonts w:ascii="Courier New" w:hAnsi="Courier New" w:cs="Courier New"/>
+        </w:rPr>
+        <w:t>score</w:t>
+      </w:r>
+      <w:proofErr w:type="spellEnd"/>
+      <w:r>
+        <w:rPr>
+          <w:rFonts w:ascii="Courier New" w:hAnsi="Courier New" w:cs="Courier New"/>
+        </w:rPr>
+        <w:t xml:space="preserve"> INT DEFAULT 0,</w:t>
+      </w:r>
+    </w:p>
+    <w:p>
+      <w:pPr>
+        <w:rPr>
+          <w:rFonts w:ascii="Courier New" w:hAnsi="Courier New" w:cs="Courier New"/>
+        </w:rPr>
+      </w:pPr>
+      <w:r>
+        <w:rPr>
+          <w:rFonts w:ascii="Courier New" w:hAnsi="Courier New" w:cs="Courier New"/>
+        </w:rPr>
+        <w:t xml:space="preserve"> </w:t>
+      </w:r>
+      <w:r>
+        <w:rPr>
+          <w:rFonts w:ascii="Courier New" w:hAnsi="Courier New" w:cs="Courier New"/>
+        </w:rPr>
+        <w:tab/>
+        <w:t>PRIMARY KEY (</w:t>
+      </w:r>
+      <w:proofErr w:type="spellStart"/>
+      <w:r>
+        <w:rPr>
+          <w:rFonts w:ascii="Courier New" w:hAnsi="Courier New" w:cs="Courier New"/>
+        </w:rPr>
+        <w:t>id</w:t>
+      </w:r>
+      <w:proofErr w:type="spellEnd"/>
+      <w:r>
+        <w:rPr>
+          <w:rFonts w:ascii="Courier New" w:hAnsi="Courier New" w:cs="Courier New"/>
+        </w:rPr>
+        <w:t>));</w:t>
+      </w:r>
+    </w:p>
+    <w:p>
+      <w:pPr>
+        <w:spacing w:before="160" w:after="240"/>
+        <w:rPr>
+          <w:rFonts w:cstheme="minorHAnsi"/>
+        </w:rPr>
+      </w:pPr>
+      <w:r>
+        <w:rPr>
+          <w:rFonts w:cstheme="minorHAnsi"/>
+        </w:rPr>
+        <w:t xml:space="preserve">A </w:t>
+      </w:r>
+      <w:proofErr w:type="spellStart"/>
+      <w:r>
+        <w:rPr>
+          <w:rFonts w:cstheme="minorHAnsi"/>
+        </w:rPr>
+        <w:t>userid</w:t>
+      </w:r>
+      <w:proofErr w:type="spellEnd"/>
+      <w:r>
+        <w:rPr>
+          <w:rFonts w:cstheme="minorHAnsi"/>
+        </w:rPr>
+        <w:t xml:space="preserve"> idegen kulcsként szolgál, amely a </w:t>
+      </w:r>
+      <w:proofErr w:type="spellStart"/>
+      <w:r>
+        <w:rPr>
+          <w:rFonts w:cstheme="minorHAnsi"/>
+        </w:rPr>
+        <w:t>users</w:t>
+      </w:r>
+      <w:proofErr w:type="spellEnd"/>
+      <w:r>
+        <w:rPr>
+          <w:rFonts w:cstheme="minorHAnsi"/>
+        </w:rPr>
+        <w:t xml:space="preserve"> tábla </w:t>
+      </w:r>
+      <w:proofErr w:type="spellStart"/>
+      <w:r>
+        <w:rPr>
+          <w:rFonts w:cstheme="minorHAnsi"/>
+        </w:rPr>
+        <w:t>id</w:t>
+      </w:r>
+      <w:proofErr w:type="spellEnd"/>
+      <w:r>
+        <w:rPr>
+          <w:rFonts w:cstheme="minorHAnsi"/>
+        </w:rPr>
+        <w:t xml:space="preserve"> mezőjére hivatkozik. Az ON DELETE CASCADE paraméter pedig arra szolgál, hogy ha törlődik egy felhasználó a </w:t>
+      </w:r>
+      <w:proofErr w:type="spellStart"/>
+      <w:r>
+        <w:rPr>
+          <w:rFonts w:cstheme="minorHAnsi"/>
+        </w:rPr>
+        <w:t>users</w:t>
+      </w:r>
+      <w:proofErr w:type="spellEnd"/>
+      <w:r>
+        <w:rPr>
+          <w:rFonts w:cstheme="minorHAnsi"/>
+        </w:rPr>
+        <w:t xml:space="preserve"> táblából, akkor a hozzá tartozó pontszám is </w:t>
+      </w:r>
+      <w:proofErr w:type="spellStart"/>
+      <w:r>
+        <w:rPr>
+          <w:rFonts w:cstheme="minorHAnsi"/>
+        </w:rPr>
+        <w:t>törlődjön</w:t>
+      </w:r>
+      <w:proofErr w:type="spellEnd"/>
+      <w:r>
+        <w:rPr>
+          <w:rFonts w:cstheme="minorHAnsi"/>
+        </w:rPr>
+        <w:t xml:space="preserve"> a </w:t>
+      </w:r>
+      <w:proofErr w:type="spellStart"/>
+      <w:r>
+        <w:rPr>
+          <w:rFonts w:cstheme="minorHAnsi"/>
+        </w:rPr>
+        <w:t>score</w:t>
+      </w:r>
+      <w:proofErr w:type="spellEnd"/>
+      <w:r>
+        <w:rPr>
+          <w:rFonts w:cstheme="minorHAnsi"/>
+        </w:rPr>
+        <w:t xml:space="preserve"> táblából, megakadályozva azt, hogy olyan rekordok maradjanak a táblában, amelyek már senkihez sem tartoznak.</w:t>
+      </w:r>
+    </w:p>
+    <w:p>
+      <w:pPr>
+        <w:pStyle w:val="Cmsor2"/>
+      </w:pPr>
+      <w:r>
+        <w:t>PHP</w:t>
+      </w:r>
+    </w:p>
+    <w:p>
+      <w:pPr>
+        <w:pStyle w:val="Cmsor3"/>
+      </w:pPr>
+      <w:proofErr w:type="spellStart"/>
+      <w:r>
+        <w:t>sqlcredits.php</w:t>
+      </w:r>
+      <w:proofErr w:type="spellEnd"/>
+    </w:p>
+    <w:p>
+      <w:r>
+        <w:t xml:space="preserve">Ebben a fájlban találhatók meg azok az adatok, amelyek az adatbázishoz történő kapcsolódáshoz szükségesek, pl.: adatbázis címe, felhasználónév, jelszó, adatbázis neve. Célszerű ezeket az adatokat külön tárolni, és minden használatnál erre a fájlra hivatkozni, mivel így egy esetleges módosításnál </w:t>
+      </w:r>
+      <w:r>
+        <w:t>elég, csak ebben az állományban módosítani, valamint biztonsági szempontból is előnyösebb, mivel ezt a fájl kívülre tehetjük azon a könyvtáron, amely az internet felől elérhető.</w:t>
+      </w:r>
+    </w:p>
+    <w:p>
+      <w:pPr>
+        <w:pStyle w:val="Cmsor3"/>
+      </w:pPr>
+      <w:proofErr w:type="spellStart"/>
+      <w:r>
+        <w:lastRenderedPageBreak/>
+        <w:t>signup.php</w:t>
+      </w:r>
+      <w:proofErr w:type="spellEnd"/>
+    </w:p>
+    <w:p>
+      <w:r>
+        <w:t xml:space="preserve">Ez a fájl felel a felhasználók regisztrációjáért. A kliensen lévő regisztrációs űrlapból ide érkeznek be az adatok egy HTTP POST kéréssel. Ebből a POST kérésből a kód kinyeri a paramétereket (felhasználónév, jelszó, email), majd egy </w:t>
+      </w:r>
+      <w:proofErr w:type="spellStart"/>
+      <w:proofErr w:type="gramStart"/>
+      <w:r>
+        <w:t>trim</w:t>
+      </w:r>
+      <w:proofErr w:type="spellEnd"/>
+      <w:r>
+        <w:t>(</w:t>
+      </w:r>
+      <w:proofErr w:type="gramEnd"/>
+      <w:r>
+        <w:t xml:space="preserve">) függvény segítségével levágja a végéről az esetleges </w:t>
+      </w:r>
+      <w:proofErr w:type="spellStart"/>
+      <w:r>
+        <w:t>whitespace</w:t>
+      </w:r>
+      <w:proofErr w:type="spellEnd"/>
+      <w:r>
+        <w:t xml:space="preserve"> karaktereket (</w:t>
+      </w:r>
+      <w:proofErr w:type="spellStart"/>
+      <w:r>
+        <w:t>pl</w:t>
+      </w:r>
+      <w:proofErr w:type="spellEnd"/>
+      <w:r>
+        <w:t xml:space="preserve"> szóköz, tabulátor). Az SQL </w:t>
+      </w:r>
+      <w:proofErr w:type="spellStart"/>
+      <w:r>
+        <w:t>injection</w:t>
+      </w:r>
+      <w:proofErr w:type="spellEnd"/>
+      <w:r>
+        <w:t xml:space="preserve"> nevű támadási módszer ellen véd a </w:t>
+      </w:r>
+      <w:proofErr w:type="spellStart"/>
+      <w:r>
+        <w:t>real_escape_</w:t>
+      </w:r>
+      <w:proofErr w:type="gramStart"/>
+      <w:r>
+        <w:t>string</w:t>
+      </w:r>
+      <w:proofErr w:type="spellEnd"/>
+      <w:r>
+        <w:t>(</w:t>
+      </w:r>
+      <w:proofErr w:type="gramEnd"/>
+      <w:r>
+        <w:t xml:space="preserve">) függvény, amely megakadályozza, hogy a SQL kódot injektáljanak a </w:t>
+      </w:r>
+      <w:proofErr w:type="spellStart"/>
+      <w:r>
+        <w:t>formon</w:t>
+      </w:r>
+      <w:proofErr w:type="spellEnd"/>
+      <w:r>
+        <w:t xml:space="preserve"> keresztül:</w:t>
+      </w:r>
+    </w:p>
+    <w:p>
+      <w:pPr>
+        <w:spacing w:before="240" w:line="360" w:lineRule="auto"/>
+        <w:ind w:firstLine="0"/>
+        <w:rPr>
+          <w:rFonts w:ascii="Courier New" w:hAnsi="Courier New" w:cs="Courier New"/>
+        </w:rPr>
+      </w:pPr>
+      <w:r>
+        <w:rPr>
+          <w:rFonts w:ascii="Courier New" w:hAnsi="Courier New" w:cs="Courier New"/>
+        </w:rPr>
+        <w:t>$username=$sqlconn-&gt;real_escape_string(trim($_POST["username"]));</w:t>
+      </w:r>
+    </w:p>
+    <w:p>
+      <w:pPr>
+        <w:rPr>
+          <w:rFonts w:cstheme="minorHAnsi"/>
+        </w:rPr>
+      </w:pPr>
+      <w:r>
+        <w:rPr>
+          <w:rFonts w:cstheme="minorHAnsi"/>
+        </w:rPr>
+        <w:t xml:space="preserve">A fenti kódsoron látható a </w:t>
+      </w:r>
+      <w:proofErr w:type="spellStart"/>
+      <w:r>
+        <w:rPr>
+          <w:rFonts w:cstheme="minorHAnsi"/>
+        </w:rPr>
+        <w:t>real_escape_</w:t>
+      </w:r>
+      <w:proofErr w:type="gramStart"/>
+      <w:r>
+        <w:rPr>
+          <w:rFonts w:cstheme="minorHAnsi"/>
+        </w:rPr>
+        <w:t>string</w:t>
+      </w:r>
+      <w:proofErr w:type="spellEnd"/>
+      <w:r>
+        <w:rPr>
+          <w:rFonts w:cstheme="minorHAnsi"/>
+        </w:rPr>
+        <w:t>(</w:t>
+      </w:r>
+      <w:proofErr w:type="gramEnd"/>
+      <w:r>
+        <w:rPr>
+          <w:rFonts w:cstheme="minorHAnsi"/>
+        </w:rPr>
+        <w:t xml:space="preserve">) függvény használata, amely úgy küszöböli ki az SQL </w:t>
+      </w:r>
+      <w:proofErr w:type="spellStart"/>
+      <w:r>
+        <w:rPr>
+          <w:rFonts w:cstheme="minorHAnsi"/>
+        </w:rPr>
+        <w:t>injection</w:t>
+      </w:r>
+      <w:proofErr w:type="spellEnd"/>
+      <w:r>
+        <w:rPr>
+          <w:rFonts w:cstheme="minorHAnsi"/>
+        </w:rPr>
+        <w:t xml:space="preserve"> támadás lehetőségét, hogy </w:t>
+      </w:r>
+      <w:proofErr w:type="spellStart"/>
+      <w:r>
+        <w:rPr>
+          <w:rFonts w:cstheme="minorHAnsi"/>
+        </w:rPr>
+        <w:t>escape-eli</w:t>
+      </w:r>
+      <w:proofErr w:type="spellEnd"/>
+      <w:r>
+        <w:rPr>
+          <w:rFonts w:cstheme="minorHAnsi"/>
+        </w:rPr>
+        <w:t xml:space="preserve"> (feloldja) az olyan potenciálisan veszélyes karaktereket, mint például a ’ vagy a ” mégpedig úgy, hogy beszúrja eléjük az </w:t>
+      </w:r>
+      <w:proofErr w:type="spellStart"/>
+      <w:r>
+        <w:rPr>
+          <w:rFonts w:cstheme="minorHAnsi"/>
+        </w:rPr>
+        <w:t>escape</w:t>
+      </w:r>
+      <w:proofErr w:type="spellEnd"/>
+      <w:r>
+        <w:rPr>
+          <w:rFonts w:cstheme="minorHAnsi"/>
+        </w:rPr>
+        <w:t xml:space="preserve"> karaktert, amely a \ (</w:t>
+      </w:r>
+      <w:proofErr w:type="spellStart"/>
+      <w:r>
+        <w:rPr>
+          <w:rFonts w:cstheme="minorHAnsi"/>
+        </w:rPr>
+        <w:t>backslash</w:t>
+      </w:r>
+      <w:proofErr w:type="spellEnd"/>
+      <w:r>
+        <w:rPr>
+          <w:rFonts w:cstheme="minorHAnsi"/>
+        </w:rPr>
+        <w:t>). Így azokat karaktereket máshogy fogja értelmezni a kód, és egy rosszindulatú felhasználó már nem tud kártékony kódot beilleszteni a szövegdobozon keresztül.</w:t>
+      </w:r>
+    </w:p>
+    <w:p>
+      <w:r>
+        <w:t xml:space="preserve"> Ezután megvizsgálja, hogy minden paraméter kitöltésre került-e, amennyiben valamelyik paraméter üres, abban az esetben egy „</w:t>
+      </w:r>
+      <w:proofErr w:type="spellStart"/>
+      <w:r>
+        <w:t>empty</w:t>
+      </w:r>
+      <w:proofErr w:type="spellEnd"/>
+      <w:r>
+        <w:t>” üzenet megy vissza a kliensnek, ahol az ennek megfelelő hibaüzenetet kapja. Ezután ellenőrzi, hogy van-e már regisztrált felhasználó ezzel a névvel és/vagy emaillel. Ilyenkor a program egy „</w:t>
+      </w:r>
+      <w:proofErr w:type="spellStart"/>
+      <w:r>
+        <w:t>exist</w:t>
+      </w:r>
+      <w:proofErr w:type="spellEnd"/>
+      <w:r>
+        <w:t xml:space="preserve">” üzenetet küld a kliensnek, ahol a felhasználó szintén egy üzenetet kap, hogy az adott email és/vagy </w:t>
+      </w:r>
+      <w:proofErr w:type="spellStart"/>
+      <w:r>
+        <w:t>username</w:t>
+      </w:r>
+      <w:proofErr w:type="spellEnd"/>
+      <w:r>
+        <w:t xml:space="preserve"> már használatban van.  Amennyiben nincs, úgy az adott felhasználó regisztrálásra kerül az adatbázisba és bejelentkezhet.</w:t>
+      </w:r>
+    </w:p>
+    <w:p>
+      <w:r>
+        <w:t>Biztonsági okokból a jelszó nem kerül tárolásra az adatbázisban, hanem csak annak a lenyomata, így még az sem tudhatja meg a jelszót, aki hozzáfér az adatbázishoz. A ténylegesen eltárolt karakterláncot az alábbi kódsor hozza létre:</w:t>
+      </w:r>
+    </w:p>
+    <w:p>
+      <w:pPr>
+        <w:spacing w:before="240" w:line="360" w:lineRule="auto"/>
+        <w:rPr>
+          <w:rFonts w:ascii="Courier New" w:hAnsi="Courier New" w:cs="Courier New"/>
+        </w:rPr>
+      </w:pPr>
+      <w:r>
+        <w:rPr>
+          <w:rFonts w:ascii="Courier New" w:hAnsi="Courier New" w:cs="Courier New"/>
+        </w:rPr>
+        <w:t>$</w:t>
+      </w:r>
+      <w:proofErr w:type="spellStart"/>
+      <w:r>
+        <w:rPr>
+          <w:rFonts w:ascii="Courier New" w:hAnsi="Courier New" w:cs="Courier New"/>
+        </w:rPr>
+        <w:t>pwhash</w:t>
+      </w:r>
+      <w:proofErr w:type="spellEnd"/>
+      <w:r>
+        <w:rPr>
+          <w:rFonts w:ascii="Courier New" w:hAnsi="Courier New" w:cs="Courier New"/>
+        </w:rPr>
+        <w:t>=</w:t>
+      </w:r>
+      <w:proofErr w:type="spellStart"/>
+      <w:r>
+        <w:rPr>
+          <w:rFonts w:ascii="Courier New" w:hAnsi="Courier New" w:cs="Courier New"/>
+        </w:rPr>
+        <w:t>password_hash</w:t>
+      </w:r>
+      <w:proofErr w:type="spellEnd"/>
+      <w:r>
+        <w:rPr>
+          <w:rFonts w:ascii="Courier New" w:hAnsi="Courier New" w:cs="Courier New"/>
+        </w:rPr>
+        <w:t>($</w:t>
+      </w:r>
+      <w:proofErr w:type="spellStart"/>
+      <w:proofErr w:type="gramStart"/>
+      <w:r>
+        <w:rPr>
+          <w:rFonts w:ascii="Courier New" w:hAnsi="Courier New" w:cs="Courier New"/>
+        </w:rPr>
+        <w:t>password,PASSWORD</w:t>
+      </w:r>
+      <w:proofErr w:type="gramEnd"/>
+      <w:r>
+        <w:rPr>
+          <w:rFonts w:ascii="Courier New" w:hAnsi="Courier New" w:cs="Courier New"/>
+        </w:rPr>
+        <w:t>_DEFAULT</w:t>
+      </w:r>
+      <w:proofErr w:type="spellEnd"/>
+      <w:r>
+        <w:rPr>
+          <w:rFonts w:ascii="Courier New" w:hAnsi="Courier New" w:cs="Courier New"/>
+        </w:rPr>
+        <w:t>);</w:t>
+      </w:r>
+    </w:p>
+    <w:p>
+      <w:r>
+        <w:t xml:space="preserve">A </w:t>
+      </w:r>
+      <w:proofErr w:type="spellStart"/>
+      <w:r>
+        <w:t>password_</w:t>
+      </w:r>
+      <w:proofErr w:type="gramStart"/>
+      <w:r>
+        <w:t>hash</w:t>
+      </w:r>
+      <w:proofErr w:type="spellEnd"/>
+      <w:r>
+        <w:t>(</w:t>
+      </w:r>
+      <w:proofErr w:type="gramEnd"/>
+      <w:r>
+        <w:t xml:space="preserve">) egy beépített PHP függvény, amely egy karaktersorozat lenyomatát készíti el. </w:t>
+      </w:r>
+    </w:p>
+    <w:p>
+      <w:pPr>
+        <w:pStyle w:val="Cmsor3"/>
+      </w:pPr>
+      <w:proofErr w:type="spellStart"/>
+      <w:r>
+        <w:t>login.php</w:t>
+      </w:r>
+      <w:proofErr w:type="spellEnd"/>
+    </w:p>
+    <w:p>
+      <w:r>
+        <w:t xml:space="preserve">A bejelentkezésnél a felhasználónevet és jelszót a regisztrációnál használt módszerhez hasonlóan kapja meg és ellenőrzi. </w:t>
+      </w:r>
+    </w:p>
+    <w:p>
+      <w:pPr>
+        <w:keepNext/>
+      </w:pPr>
+      <w:r>
+        <w:rPr>
+          <w:noProof/>
+        </w:rPr>
+        <w:drawing>
+          <wp:inline distT="0" distB="0" distL="0" distR="0" wp14:anchorId="360B353B" wp14:editId="6705F51E">
+            <wp:extent cx="5760720" cy="1050290"/>
+            <wp:effectExtent l="0" t="0" r="0" b="0"/>
+            <wp:docPr id="244" name="Kép 244"/>
+            <wp:cNvGraphicFramePr>
+              <a:graphicFrameLocks xmlns:a="http://schemas.openxmlformats.org/drawingml/2006/main" noChangeAspect="1"/>
+            </wp:cNvGraphicFramePr>
+            <a:graphic xmlns:a="http://schemas.openxmlformats.org/drawingml/2006/main">
+              <a:graphicData uri="http://schemas.openxmlformats.org/drawingml/2006/picture">
+                <pic:pic xmlns:pic="http://schemas.openxmlformats.org/drawingml/2006/picture">
+                  <pic:nvPicPr>
+                    <pic:cNvPr id="1" name=""/>
+                    <pic:cNvPicPr/>
+                  </pic:nvPicPr>
+                  <pic:blipFill>
+                    <a:blip r:embed="rId59"/>
+                    <a:stretch>
+                      <a:fillRect/>
+                    </a:stretch>
+                  </pic:blipFill>
+                  <pic:spPr>
+                    <a:xfrm>
+                      <a:off x="0" y="0"/>
+                      <a:ext cx="5760720" cy="1050290"/>
+                    </a:xfrm>
+                    <a:prstGeom prst="rect">
+                      <a:avLst/>
+                    </a:prstGeom>
+                  </pic:spPr>
+                </pic:pic>
+              </a:graphicData>
+            </a:graphic>
+          </wp:inline>
+        </w:drawing>
+      </w:r>
+    </w:p>
+    <w:p>
+      <w:pPr>
+        <w:pStyle w:val="Kpalrs"/>
+        <w:jc w:val="center"/>
+      </w:pPr>
+      <w:r>
+        <w:fldChar w:fldCharType="begin"/>
+      </w:r>
+      <w:r>
+        <w:instrText xml:space="preserve"> SEQ kép \* ARABIC </w:instrText>
+      </w:r>
+      <w:r>
+        <w:fldChar w:fldCharType="separate"/>
+      </w:r>
+      <w:r>
+        <w:rPr>
+          <w:noProof/>
+        </w:rPr>
+        <w:t>2</w:t>
+      </w:r>
+      <w:r>
+        <w:rPr>
+          <w:noProof/>
+        </w:rPr>
+        <w:fldChar w:fldCharType="end"/>
+      </w:r>
+      <w:r>
+        <w:t>. kép - A megadott felhasználónevet és jelszó</w:t>
+      </w:r>
+      <w:r>
+        <w:rPr>
+          <w:noProof/>
+        </w:rPr>
+        <w:t>t ellenőrző kódrészlet</w:t>
+      </w:r>
+    </w:p>
+    <w:p>
+      <w:r>
+        <w:t xml:space="preserve">A felhasználó ellenőrzése úgy történik, hogy először a megadott felhasználónév összes adatát lekérdezi az adatbázisból, amelyet utána egy asszociatív tömbbé alakít. Ezután a program megvizsgálja, hogy pontosan egy eredményt kapott-e vissza az adatbázisból, valamint lefuttatja a </w:t>
+      </w:r>
+      <w:proofErr w:type="spellStart"/>
+      <w:r>
+        <w:t>password_</w:t>
+      </w:r>
+      <w:proofErr w:type="gramStart"/>
+      <w:r>
+        <w:t>verify</w:t>
+      </w:r>
+      <w:proofErr w:type="spellEnd"/>
+      <w:r>
+        <w:t>(</w:t>
+      </w:r>
+      <w:proofErr w:type="gramEnd"/>
+      <w:r>
+        <w:t xml:space="preserve">) függvényt, amely egy </w:t>
+      </w:r>
+      <w:proofErr w:type="spellStart"/>
+      <w:r>
+        <w:t>hash</w:t>
+      </w:r>
+      <w:proofErr w:type="spellEnd"/>
+      <w:r>
+        <w:t xml:space="preserve">-t készít a megadott jelszóból és összehasonlítja az adatbázisban tárolt </w:t>
+      </w:r>
+      <w:proofErr w:type="spellStart"/>
+      <w:r>
+        <w:t>hash-sel</w:t>
+      </w:r>
+      <w:proofErr w:type="spellEnd"/>
+      <w:r>
+        <w:t xml:space="preserve">. Amennyiben </w:t>
+      </w:r>
+      <w:r>
+        <w:lastRenderedPageBreak/>
+        <w:t xml:space="preserve">egyezik a kettő, úgy logikai igaz értékkel tér vissza. A bejelentkezés tehát akkor sikeres, ha az megadott felhasználónév létezik, és a </w:t>
+      </w:r>
+      <w:proofErr w:type="spellStart"/>
+      <w:r>
+        <w:t>password_</w:t>
+      </w:r>
+      <w:proofErr w:type="gramStart"/>
+      <w:r>
+        <w:t>verfy</w:t>
+      </w:r>
+      <w:proofErr w:type="spellEnd"/>
+      <w:r>
+        <w:t>(</w:t>
+      </w:r>
+      <w:proofErr w:type="gramEnd"/>
+      <w:r>
+        <w:t>) függvény is igaz értékkel tér vissza. Ilyenkor a program egy „</w:t>
+      </w:r>
+      <w:proofErr w:type="spellStart"/>
+      <w:r>
+        <w:t>success</w:t>
+      </w:r>
+      <w:proofErr w:type="spellEnd"/>
+      <w:r>
+        <w:t>” üzenetet küld vissza a kliens fel, ellenkező esetben pedig egy „</w:t>
+      </w:r>
+      <w:proofErr w:type="spellStart"/>
+      <w:r>
+        <w:t>false</w:t>
+      </w:r>
+      <w:proofErr w:type="spellEnd"/>
+      <w:r>
+        <w:t xml:space="preserve">” üzenetet, amelyre a kliens hibaüzenetet dob a felhasználónak. Ugyanez történik akkor </w:t>
+      </w:r>
+      <w:proofErr w:type="gramStart"/>
+      <w:r>
+        <w:t>is</w:t>
+      </w:r>
+      <w:proofErr w:type="gramEnd"/>
+      <w:r>
+        <w:t xml:space="preserve"> ha valamelyik mező üresen maradt.</w:t>
+      </w:r>
+    </w:p>
+    <w:p>
+      <w:pPr>
+        <w:pStyle w:val="Cmsor3"/>
+      </w:pPr>
+      <w:proofErr w:type="spellStart"/>
+      <w:r>
+        <w:t>getQuestions.php</w:t>
+      </w:r>
+      <w:proofErr w:type="spellEnd"/>
+    </w:p>
+    <w:p>
+      <w:r>
+        <w:t>A játék megkezdésekor a kliens küld egy kérést, amellyel a játék kérdéseit kérdezi le. Paraméterként egy számot kap, hogy hány kérdést adjon vissza.</w:t>
+      </w:r>
+    </w:p>
+    <w:p>
+      <w:pPr>
+        <w:keepNext/>
+      </w:pPr>
+      <w:r>
+        <w:rPr>
+          <w:noProof/>
+        </w:rPr>
+        <w:drawing>
+          <wp:inline distT="0" distB="0" distL="0" distR="0" wp14:anchorId="6A99742F" wp14:editId="1C0B2BAF">
+            <wp:extent cx="5760720" cy="718820"/>
+            <wp:effectExtent l="0" t="0" r="0" b="5080"/>
+            <wp:docPr id="245" name="Kép 245"/>
+            <wp:cNvGraphicFramePr>
+              <a:graphicFrameLocks xmlns:a="http://schemas.openxmlformats.org/drawingml/2006/main" noChangeAspect="1"/>
+            </wp:cNvGraphicFramePr>
+            <a:graphic xmlns:a="http://schemas.openxmlformats.org/drawingml/2006/main">
+              <a:graphicData uri="http://schemas.openxmlformats.org/drawingml/2006/picture">
+                <pic:pic xmlns:pic="http://schemas.openxmlformats.org/drawingml/2006/picture">
+                  <pic:nvPicPr>
+                    <pic:cNvPr id="1" name=""/>
+                    <pic:cNvPicPr/>
+                  </pic:nvPicPr>
+                  <pic:blipFill>
+                    <a:blip r:embed="rId60"/>
+                    <a:stretch>
+                      <a:fillRect/>
+                    </a:stretch>
+                  </pic:blipFill>
+                  <pic:spPr>
+                    <a:xfrm>
+                      <a:off x="0" y="0"/>
+                      <a:ext cx="5760720" cy="718820"/>
+                    </a:xfrm>
+                    <a:prstGeom prst="rect">
+                      <a:avLst/>
+                    </a:prstGeom>
+                  </pic:spPr>
+                </pic:pic>
+              </a:graphicData>
+            </a:graphic>
+          </wp:inline>
+        </w:drawing>
+      </w:r>
+    </w:p>
+    <w:p>
+      <w:pPr>
+        <w:pStyle w:val="Kpalrs"/>
+        <w:jc w:val="center"/>
+      </w:pPr>
+      <w:r>
+        <w:fldChar w:fldCharType="begin"/>
+      </w:r>
+      <w:r>
+        <w:instrText xml:space="preserve"> SEQ kép \* ARABIC </w:instrText>
+      </w:r>
+      <w:r>
+        <w:fldChar w:fldCharType="separate"/>
+      </w:r>
+      <w:r>
+        <w:rPr>
+          <w:noProof/>
+        </w:rPr>
+        <w:t>3</w:t>
+      </w:r>
+      <w:r>
+        <w:rPr>
+          <w:noProof/>
+        </w:rPr>
+        <w:fldChar w:fldCharType="end"/>
+      </w:r>
+      <w:r>
+        <w:t>. kép - A kérdéseket lekérdező SQL utasítás</w:t>
+      </w:r>
+    </w:p>
+    <w:p>
+      <w:r>
+        <w:t xml:space="preserve">A fenti kód az adatbázisból </w:t>
+      </w:r>
+      <w:proofErr w:type="spellStart"/>
+      <w:r>
+        <w:t>szintenként</w:t>
+      </w:r>
+      <w:proofErr w:type="spellEnd"/>
+      <w:r>
+        <w:t xml:space="preserve"> kérdezi le a kérdéseket véletlenszerűen, és minden egyes kérdés egy-egy asszociatív tömbbe kerül. Ezek az asszociatív tömbök szintén egy tömbbe kerülnek, amelyet a következő kódsor kap meg paraméterként:</w:t>
+      </w:r>
+    </w:p>
+    <w:p>
+      <w:pPr>
+        <w:spacing w:before="240" w:line="360" w:lineRule="auto"/>
+        <w:rPr>
+          <w:rFonts w:ascii="Courier New" w:hAnsi="Courier New" w:cs="Courier New"/>
+        </w:rPr>
+      </w:pPr>
+      <w:proofErr w:type="spellStart"/>
+      <w:r>
+        <w:rPr>
+          <w:rFonts w:ascii="Courier New" w:hAnsi="Courier New" w:cs="Courier New"/>
+        </w:rPr>
+        <w:t>echo</w:t>
+      </w:r>
+      <w:proofErr w:type="spellEnd"/>
+      <w:r>
+        <w:rPr>
+          <w:rFonts w:ascii="Courier New" w:hAnsi="Courier New" w:cs="Courier New"/>
+        </w:rPr>
+        <w:t xml:space="preserve"> </w:t>
+      </w:r>
+      <w:proofErr w:type="spellStart"/>
+      <w:r>
+        <w:rPr>
+          <w:rFonts w:ascii="Courier New" w:hAnsi="Courier New" w:cs="Courier New"/>
+        </w:rPr>
+        <w:t>json_encode</w:t>
+      </w:r>
+      <w:proofErr w:type="spellEnd"/>
+      <w:r>
+        <w:rPr>
+          <w:rFonts w:ascii="Courier New" w:hAnsi="Courier New" w:cs="Courier New"/>
+        </w:rPr>
+        <w:t>($</w:t>
+      </w:r>
+      <w:proofErr w:type="spellStart"/>
+      <w:r>
+        <w:rPr>
+          <w:rFonts w:ascii="Courier New" w:hAnsi="Courier New" w:cs="Courier New"/>
+        </w:rPr>
+        <w:t>rows</w:t>
+      </w:r>
+      <w:proofErr w:type="spellEnd"/>
+      <w:r>
+        <w:rPr>
+          <w:rFonts w:ascii="Courier New" w:hAnsi="Courier New" w:cs="Courier New"/>
+        </w:rPr>
+        <w:t>);</w:t>
+      </w:r>
+    </w:p>
+    <w:p>
+      <w:r>
+        <w:t>Ez a sor annyit tesz, hogy az adatbázisból kapott kérdéseket JSON</w:t>
+      </w:r>
+      <w:r>
+        <w:rPr>
+          <w:rStyle w:val="Lbjegyzet-hivatkozs"/>
+        </w:rPr>
+        <w:footnoteReference w:id="16"/>
+      </w:r>
+      <w:r>
+        <w:t xml:space="preserve"> formátumba kódolja és visszaküldi a kliensnek, ami ezt feldolgozza és tárolja.</w:t>
+      </w:r>
+    </w:p>
+    <w:p>
+      <w:pPr>
+        <w:pStyle w:val="Cmsor3"/>
+      </w:pPr>
+      <w:proofErr w:type="spellStart"/>
+      <w:r>
+        <w:t>getScores.php</w:t>
+      </w:r>
+      <w:proofErr w:type="spellEnd"/>
+    </w:p>
+    <w:p>
+      <w:r>
+        <w:t>Lekéri a tíz legnagyobb pontszámmal rendelkező játékos nevét és pontszámát, majd JSON formátumban visszaküldi a kliensnek.</w:t>
+      </w:r>
+    </w:p>
+    <w:p>
+      <w:pPr>
+        <w:pStyle w:val="Cmsor3"/>
+      </w:pPr>
+      <w:proofErr w:type="spellStart"/>
+      <w:r>
+        <w:t>highscore.php</w:t>
+      </w:r>
+      <w:proofErr w:type="spellEnd"/>
+    </w:p>
+    <w:p>
+      <w:r>
+        <w:t>Minden játék végén a kliens küld egy POST kérést ennek a kódnak, amely paraméterként tartalmazza a felhasználónevet és az elért nyereményt. Ezután összehasonlítja az adatbázisból lekéri a felhasználó pontszámait és összehasonlítja az éppen elért nyereménnyel. Ha utóbbi magasabb, akkor az új nyeremény íródik az adatbázisba.</w:t>
+      </w:r>
+    </w:p>
+    <w:p>
+      <w:pPr>
+        <w:pStyle w:val="Cmsor1"/>
+      </w:pPr>
+      <w:r>
+        <w:t>Kliensoldal</w:t>
+      </w:r>
+    </w:p>
+    <w:p>
+      <w:pPr>
+        <w:pStyle w:val="Cmsor2"/>
+        <w:rPr>
+          <w:sz w:val="36"/>
+          <w:szCs w:val="36"/>
+        </w:rPr>
+      </w:pPr>
+      <w:r>
+        <w:t>Ajax</w:t>
+      </w:r>
+      <w:r>
+        <w:rPr>
+          <w:rStyle w:val="Lbjegyzet-hivatkozs"/>
+          <w:sz w:val="32"/>
+          <w:szCs w:val="32"/>
+        </w:rPr>
+        <w:footnoteReference w:id="17"/>
+      </w:r>
+    </w:p>
+    <w:p>
+      <w:r>
+        <w:t xml:space="preserve">Az alkalmazás fejlesztése során, mind a mobil alkalmazás, mind a webes verzió esetén, az AJAX használata kulcsfontosságú. Az AJAX egy olyan webes technológia, amely a szerver és a kliens közötti adatcserét valósítja meg anélkül, hogy a webes felületet újra kellene tölteni, mindezt aszinkron módon. Ez azt jelenti, hogy amikor a kliens küld egy kérést a szervernek (például lekéri a kérdéseket), akkor a folyamat egy külön szálon indul el, így a háttérben futhat és várakozhat addig ameddig nem érkezik válasz. Ezalatt </w:t>
+      </w:r>
+      <w:r>
+        <w:lastRenderedPageBreak/>
+        <w:t xml:space="preserve">a webes felület reszponzív marad, és továbbra reagál a felhasználó eseményeire. Természetesen ez különböző problémákat is okozhat, hiszen, ha egy program előbb dolgozna a lekért adatokkal, mint ahogy azok beérkeztek, akkor az hibákhoz vezet. Ennek a kiküszöbölésére használják az úgynevezett </w:t>
+      </w:r>
+      <w:proofErr w:type="spellStart"/>
+      <w:r>
+        <w:t>callback</w:t>
+      </w:r>
+      <w:proofErr w:type="spellEnd"/>
+      <w:r>
+        <w:t xml:space="preserve"> (visszahívás) függvényeket, amely akkor </w:t>
+      </w:r>
+      <w:proofErr w:type="spellStart"/>
+      <w:r>
+        <w:t>hívódik</w:t>
+      </w:r>
+      <w:proofErr w:type="spellEnd"/>
+      <w:r>
+        <w:t xml:space="preserve"> meg ha a kérésre valamilyen válasz érkezett. Jelen esetben ez kétféle lehet, sikeres vagy sikertelen. Sikeres kérés esetén a kapott adatokkal már dolgozhat a program, például a beérkeztek a kérdések, akkor indulhat a játék és az első kérdés betölthető.</w:t>
+      </w:r>
+    </w:p>
+    <w:p>
+      <w:pPr>
+        <w:keepNext/>
+        <w:jc w:val="center"/>
+      </w:pPr>
+      <w:r>
+        <w:rPr>
+          <w:noProof/>
+        </w:rPr>
+        <w:drawing>
+          <wp:inline distT="0" distB="0" distL="0" distR="0" wp14:anchorId="73978EAB" wp14:editId="18493BDF">
+            <wp:extent cx="4324350" cy="2369527"/>
+            <wp:effectExtent l="0" t="0" r="0" b="0"/>
+            <wp:docPr id="246" name="Kép 246"/>
+            <wp:cNvGraphicFramePr>
+              <a:graphicFrameLocks xmlns:a="http://schemas.openxmlformats.org/drawingml/2006/main" noChangeAspect="1"/>
+            </wp:cNvGraphicFramePr>
+            <a:graphic xmlns:a="http://schemas.openxmlformats.org/drawingml/2006/main">
+              <a:graphicData uri="http://schemas.openxmlformats.org/drawingml/2006/picture">
+                <pic:pic xmlns:pic="http://schemas.openxmlformats.org/drawingml/2006/picture">
+                  <pic:nvPicPr>
+                    <pic:cNvPr id="1" name=""/>
+                    <pic:cNvPicPr/>
+                  </pic:nvPicPr>
+                  <pic:blipFill>
+                    <a:blip r:embed="rId61"/>
+                    <a:stretch>
+                      <a:fillRect/>
+                    </a:stretch>
+                  </pic:blipFill>
+                  <pic:spPr>
+                    <a:xfrm>
+                      <a:off x="0" y="0"/>
+                      <a:ext cx="4378124" cy="2398992"/>
+                    </a:xfrm>
+                    <a:prstGeom prst="rect">
+                      <a:avLst/>
+                    </a:prstGeom>
+                  </pic:spPr>
+                </pic:pic>
+              </a:graphicData>
+            </a:graphic>
+          </wp:inline>
+        </w:drawing>
+      </w:r>
+    </w:p>
+    <w:p>
+      <w:pPr>
+        <w:pStyle w:val="Kpalrs"/>
+        <w:jc w:val="center"/>
+        <w:rPr>
+          <w:sz w:val="22"/>
+          <w:szCs w:val="22"/>
+        </w:rPr>
+      </w:pPr>
+      <w:r>
+        <w:fldChar w:fldCharType="begin"/>
+      </w:r>
+      <w:r>
+        <w:instrText xml:space="preserve"> SEQ ábra \* ARABIC </w:instrText>
+      </w:r>
+      <w:r>
+        <w:fldChar w:fldCharType="separate"/>
+      </w:r>
+      <w:r>
+        <w:rPr>
+          <w:noProof/>
+        </w:rPr>
+        <w:t>2</w:t>
+      </w:r>
+      <w:r>
+        <w:rPr>
+          <w:noProof/>
+        </w:rPr>
+        <w:fldChar w:fldCharType="end"/>
+      </w:r>
+      <w:r>
+        <w:t>. ábra - Az AJAX működésének egyszerű vázlata</w:t>
+      </w:r>
+    </w:p>
+    <w:p>
+      <w:pPr>
+        <w:pStyle w:val="Cmsor2"/>
+      </w:pPr>
+      <w:bookmarkStart w:id="39" w:name="_GoBack"/>
+      <w:r>
+        <w:t>Webes verzió</w:t>
+      </w:r>
+    </w:p>
+    <w:bookmarkEnd w:id="39"/>
+    <w:p>
+      <w:r>
+        <w:t xml:space="preserve">A projekt tervezése és fejlesztése során fontos szempont volt, hogy az egyes platformokon egységesen nézzen ki és ugyanúgy </w:t>
+      </w:r>
+      <w:proofErr w:type="spellStart"/>
+      <w:r>
+        <w:t>működjön</w:t>
+      </w:r>
+      <w:proofErr w:type="spellEnd"/>
+      <w:r>
+        <w:t xml:space="preserve"> az alkalmazás. Az elsődleges platform a mobilalkalmazás, amely ezáltal mindig előrébb tartott a fejlesztés szempontjából és a webes verzió mindig utólag frissült. Mivel mind az alkalmazás, mind a webes felület ugyanúgy webes elemekből épül fel, így a kód egy-egy platformspecifikus dolgot leszámítva nagyjából azonos minden platformon. A webes felületen az alkalmazás egy </w:t>
+      </w:r>
+      <w:proofErr w:type="spellStart"/>
+      <w:r>
+        <w:t>container</w:t>
+      </w:r>
+      <w:proofErr w:type="spellEnd"/>
+      <w:r>
+        <w:t xml:space="preserve"> (tároló) </w:t>
+      </w:r>
+      <w:proofErr w:type="spellStart"/>
+      <w:r>
+        <w:t>divben</w:t>
+      </w:r>
+      <w:proofErr w:type="spellEnd"/>
+      <w:r>
+        <w:t xml:space="preserve"> található, amely rögzített képaránnyal és nagyjából fix mérettel középre igazítva jelenik meg a böngészőben.</w:t>
+      </w:r>
+    </w:p>
+    <w:p>
+      <w:pPr>
+        <w:keepNext/>
+      </w:pPr>
+      <w:r>
+        <w:rPr>
+          <w:noProof/>
+        </w:rPr>
+        <w:drawing>
+          <wp:inline distT="0" distB="0" distL="0" distR="0" wp14:anchorId="4C8A9654" wp14:editId="7BB5F6D1">
+            <wp:extent cx="5760720" cy="1247140"/>
+            <wp:effectExtent l="0" t="0" r="0" b="0"/>
+            <wp:docPr id="247" name="Kép 247"/>
+            <wp:cNvGraphicFramePr>
+              <a:graphicFrameLocks xmlns:a="http://schemas.openxmlformats.org/drawingml/2006/main" noChangeAspect="1"/>
+            </wp:cNvGraphicFramePr>
+            <a:graphic xmlns:a="http://schemas.openxmlformats.org/drawingml/2006/main">
+              <a:graphicData uri="http://schemas.openxmlformats.org/drawingml/2006/picture">
+                <pic:pic xmlns:pic="http://schemas.openxmlformats.org/drawingml/2006/picture">
+                  <pic:nvPicPr>
+                    <pic:cNvPr id="1" name=""/>
+                    <pic:cNvPicPr/>
+                  </pic:nvPicPr>
+                  <pic:blipFill>
+                    <a:blip r:embed="rId62"/>
+                    <a:stretch>
+                      <a:fillRect/>
+                    </a:stretch>
+                  </pic:blipFill>
+                  <pic:spPr>
+                    <a:xfrm>
+                      <a:off x="0" y="0"/>
+                      <a:ext cx="5760720" cy="1247140"/>
+                    </a:xfrm>
+                    <a:prstGeom prst="rect">
+                      <a:avLst/>
+                    </a:prstGeom>
+                  </pic:spPr>
+                </pic:pic>
+              </a:graphicData>
+            </a:graphic>
+          </wp:inline>
+        </w:drawing>
+      </w:r>
+    </w:p>
+    <w:p>
+      <w:pPr>
+        <w:pStyle w:val="Kpalrs"/>
+        <w:jc w:val="center"/>
+      </w:pPr>
+      <w:r>
+        <w:fldChar w:fldCharType="begin"/>
+      </w:r>
+      <w:r>
+        <w:instrText xml:space="preserve"> SEQ kép \* ARABIC </w:instrText>
+      </w:r>
+      <w:r>
+        <w:fldChar w:fldCharType="separate"/>
+      </w:r>
+      <w:r>
+        <w:rPr>
+          <w:noProof/>
+        </w:rPr>
+        <w:t>4</w:t>
+      </w:r>
+      <w:r>
+        <w:rPr>
+          <w:noProof/>
+        </w:rPr>
+        <w:fldChar w:fldCharType="end"/>
+      </w:r>
+      <w:r>
+        <w:t xml:space="preserve">. kép - A </w:t>
+      </w:r>
+      <w:proofErr w:type="spellStart"/>
+      <w:r>
+        <w:t>container</w:t>
+      </w:r>
+      <w:proofErr w:type="spellEnd"/>
+      <w:r>
+        <w:t xml:space="preserve"> div CSS kódja</w:t>
+      </w:r>
+    </w:p>
+    <w:p>
+      <w:r>
+        <w:t xml:space="preserve">Böngésző esetén számolni kellett azzal, hogy az ablak átméretezhető, így az alkalmazás minimum szélességét meg kellett határozni. Ez 768 pixel lett, mivel ennél a szélességnél még nem esik szét a játék felülete. A maximális szélesség, pedig a képernyő 50%-a lehet. A mobilalkalmazás esetében a </w:t>
+      </w:r>
+      <w:proofErr w:type="spellStart"/>
+      <w:r>
+        <w:t>kijelzőméret</w:t>
+      </w:r>
+      <w:proofErr w:type="spellEnd"/>
+      <w:r>
+        <w:t xml:space="preserve"> adott, így ott nem kellett számolni az átméretezéssel és lehetett a teljes mérethez viszonyítani.</w:t>
+      </w:r>
+    </w:p>
+    <w:p/>
+    <w:p>
+      <w:pPr>
         <w:jc w:val="left"/>
         <w:rPr>
           <w:rFonts w:cs="Times New Roman"/>
@@ -20024,10 +22562,17 @@
     </w:p>
     <w:p>
       <w:pPr>
+        <w:jc w:val="left"/>
+        <w:rPr>
+          <w:rFonts w:cs="Times New Roman"/>
+        </w:rPr>
+      </w:pPr>
+    </w:p>
+    <w:p>
+      <w:pPr>
         <w:pStyle w:val="Cm"/>
       </w:pPr>
       <w:r>
-        <w:lastRenderedPageBreak/>
         <w:t>Általános Projekt jelentés Dátum:</w:t>
       </w:r>
     </w:p>
@@ -20359,7 +22904,6 @@
         <w:docPartUnique/>
       </w:docPartObj>
     </w:sdtPr>
-    <w:sdtEndPr/>
     <w:sdtContent>
       <w:p>
         <w:pPr>
@@ -20402,7 +22946,6 @@
         <w:docPartUnique/>
       </w:docPartObj>
     </w:sdtPr>
-    <w:sdtEndPr/>
     <w:sdtContent>
       <w:p>
         <w:pPr>
@@ -20741,6 +23284,271 @@
       </w:r>
       <w:r>
         <w:t xml:space="preserve"> Egy másik készülék használatát utánozza</w:t>
+      </w:r>
+    </w:p>
+  </w:footnote>
+  <w:footnote w:id="14">
+    <w:p>
+      <w:pPr>
+        <w:pStyle w:val="Lbjegyzetszveg"/>
+      </w:pPr>
+      <w:r>
+        <w:rPr>
+          <w:rStyle w:val="Lbjegyzet-hivatkozs"/>
+        </w:rPr>
+        <w:footnoteRef/>
+      </w:r>
+      <w:r>
+        <w:t xml:space="preserve"> </w:t>
+      </w:r>
+      <w:proofErr w:type="spellStart"/>
+      <w:r>
+        <w:t>Apache</w:t>
+      </w:r>
+      <w:proofErr w:type="spellEnd"/>
+      <w:r>
+        <w:t xml:space="preserve"> HTTP szerver: egy nyílt forráskódú webkiszolgáló alkalmazás</w:t>
+      </w:r>
+    </w:p>
+  </w:footnote>
+  <w:footnote w:id="15">
+    <w:p>
+      <w:pPr>
+        <w:pStyle w:val="Lbjegyzetszveg"/>
+      </w:pPr>
+      <w:r>
+        <w:rPr>
+          <w:rStyle w:val="Lbjegyzet-hivatkozs"/>
+        </w:rPr>
+        <w:footnoteRef/>
+      </w:r>
+      <w:r>
+        <w:t xml:space="preserve"> DNS: </w:t>
+      </w:r>
+      <w:proofErr w:type="spellStart"/>
+      <w:r>
+        <w:t>Domain</w:t>
+      </w:r>
+      <w:proofErr w:type="spellEnd"/>
+      <w:r>
+        <w:t xml:space="preserve"> </w:t>
+      </w:r>
+      <w:proofErr w:type="spellStart"/>
+      <w:r>
+        <w:t>Name</w:t>
+      </w:r>
+      <w:proofErr w:type="spellEnd"/>
+      <w:r>
+        <w:t xml:space="preserve"> System, magyarul tartománynévrendszer </w:t>
+      </w:r>
+    </w:p>
+  </w:footnote>
+  <w:footnote w:id="16">
+    <w:p>
+      <w:pPr>
+        <w:pStyle w:val="Lbjegyzetszveg"/>
+        <w:rPr>
+          <w:lang w:val="en-US"/>
+        </w:rPr>
+      </w:pPr>
+      <w:r>
+        <w:rPr>
+          <w:rStyle w:val="Lbjegyzet-hivatkozs"/>
+        </w:rPr>
+        <w:footnoteRef/>
+      </w:r>
+      <w:r>
+        <w:t xml:space="preserve"> </w:t>
+      </w:r>
+      <w:r>
+        <w:rPr>
+          <w:lang w:val="en-US"/>
+        </w:rPr>
+        <w:t xml:space="preserve">JSON: </w:t>
+      </w:r>
+      <w:r>
+        <w:rPr>
+          <w:lang w:val="en-US"/>
+        </w:rPr>
+        <w:t>JavaScript Object Notation</w:t>
+      </w:r>
+      <w:r>
+        <w:rPr>
+          <w:lang w:val="en-US"/>
+        </w:rPr>
+        <w:t xml:space="preserve">: </w:t>
+      </w:r>
+      <w:proofErr w:type="spellStart"/>
+      <w:r>
+        <w:rPr>
+          <w:lang w:val="en-US"/>
+        </w:rPr>
+        <w:t>egy</w:t>
+      </w:r>
+      <w:proofErr w:type="spellEnd"/>
+      <w:r>
+        <w:rPr>
+          <w:lang w:val="en-US"/>
+        </w:rPr>
+        <w:t xml:space="preserve"> </w:t>
+      </w:r>
+      <w:proofErr w:type="spellStart"/>
+      <w:r>
+        <w:rPr>
+          <w:lang w:val="en-US"/>
+        </w:rPr>
+        <w:t>szöveg</w:t>
+      </w:r>
+      <w:proofErr w:type="spellEnd"/>
+      <w:r>
+        <w:rPr>
+          <w:lang w:val="en-US"/>
+        </w:rPr>
+        <w:t xml:space="preserve"> </w:t>
+      </w:r>
+      <w:proofErr w:type="spellStart"/>
+      <w:r>
+        <w:rPr>
+          <w:lang w:val="en-US"/>
+        </w:rPr>
+        <w:t>alapú</w:t>
+      </w:r>
+      <w:proofErr w:type="spellEnd"/>
+      <w:r>
+        <w:rPr>
+          <w:lang w:val="en-US"/>
+        </w:rPr>
+        <w:t xml:space="preserve"> </w:t>
+      </w:r>
+      <w:proofErr w:type="spellStart"/>
+      <w:r>
+        <w:rPr>
+          <w:lang w:val="en-US"/>
+        </w:rPr>
+        <w:t>szabvány</w:t>
+      </w:r>
+      <w:proofErr w:type="spellEnd"/>
+      <w:r>
+        <w:rPr>
+          <w:lang w:val="en-US"/>
+        </w:rPr>
+        <w:t xml:space="preserve">, </w:t>
+      </w:r>
+      <w:proofErr w:type="spellStart"/>
+      <w:r>
+        <w:rPr>
+          <w:lang w:val="en-US"/>
+        </w:rPr>
+        <w:t>amely</w:t>
+      </w:r>
+      <w:proofErr w:type="spellEnd"/>
+      <w:r>
+        <w:rPr>
+          <w:lang w:val="en-US"/>
+        </w:rPr>
+        <w:t xml:space="preserve"> </w:t>
+      </w:r>
+      <w:proofErr w:type="spellStart"/>
+      <w:r>
+        <w:rPr>
+          <w:lang w:val="en-US"/>
+        </w:rPr>
+        <w:t>egyszerű</w:t>
+      </w:r>
+      <w:proofErr w:type="spellEnd"/>
+      <w:r>
+        <w:rPr>
+          <w:lang w:val="en-US"/>
+        </w:rPr>
+        <w:t xml:space="preserve"> </w:t>
+      </w:r>
+      <w:proofErr w:type="spellStart"/>
+      <w:r>
+        <w:rPr>
+          <w:lang w:val="en-US"/>
+        </w:rPr>
+        <w:t>adatstruktúrák</w:t>
+      </w:r>
+      <w:proofErr w:type="spellEnd"/>
+      <w:r>
+        <w:rPr>
+          <w:lang w:val="en-US"/>
+        </w:rPr>
+        <w:t xml:space="preserve">, </w:t>
+      </w:r>
+      <w:proofErr w:type="spellStart"/>
+      <w:r>
+        <w:rPr>
+          <w:lang w:val="en-US"/>
+        </w:rPr>
+        <w:t>asszociatív</w:t>
+      </w:r>
+      <w:proofErr w:type="spellEnd"/>
+      <w:r>
+        <w:rPr>
+          <w:lang w:val="en-US"/>
+        </w:rPr>
+        <w:t xml:space="preserve"> </w:t>
+      </w:r>
+      <w:proofErr w:type="spellStart"/>
+      <w:r>
+        <w:rPr>
+          <w:lang w:val="en-US"/>
+        </w:rPr>
+        <w:t>tömbök</w:t>
+      </w:r>
+      <w:proofErr w:type="spellEnd"/>
+      <w:r>
+        <w:rPr>
+          <w:lang w:val="en-US"/>
+        </w:rPr>
+        <w:t xml:space="preserve"> </w:t>
+      </w:r>
+      <w:proofErr w:type="spellStart"/>
+      <w:r>
+        <w:rPr>
+          <w:lang w:val="en-US"/>
+        </w:rPr>
+        <w:t>reprezentálására</w:t>
+      </w:r>
+      <w:proofErr w:type="spellEnd"/>
+      <w:r>
+        <w:rPr>
+          <w:lang w:val="en-US"/>
+        </w:rPr>
+        <w:t xml:space="preserve"> </w:t>
+      </w:r>
+      <w:proofErr w:type="spellStart"/>
+      <w:r>
+        <w:rPr>
+          <w:lang w:val="en-US"/>
+        </w:rPr>
+        <w:t>szolgál</w:t>
+      </w:r>
+      <w:proofErr w:type="spellEnd"/>
+    </w:p>
+  </w:footnote>
+  <w:footnote w:id="17">
+    <w:p>
+      <w:pPr>
+        <w:pStyle w:val="Lbjegyzetszveg"/>
+      </w:pPr>
+      <w:r>
+        <w:rPr>
+          <w:rStyle w:val="Lbjegyzet-hivatkozs"/>
+        </w:rPr>
+        <w:footnoteRef/>
+      </w:r>
+      <w:r>
+        <w:t xml:space="preserve"> AJAX: </w:t>
+      </w:r>
+      <w:proofErr w:type="spellStart"/>
+      <w:r>
+        <w:t>Asynchronous</w:t>
+      </w:r>
+      <w:proofErr w:type="spellEnd"/>
+      <w:r>
+        <w:t xml:space="preserve"> JavaScript and XML, Aszinkron JavaScript és XML</w:t>
       </w:r>
     </w:p>
   </w:footnote>
@@ -23434,6 +26242,7 @@
   <w:style w:type="paragraph" w:styleId="Kpalrs">
     <w:name w:val="caption"/>
     <w:basedOn w:val="Norml"/>
+    <w:uiPriority w:val="35"/>
     <w:qFormat/>
     <w:rsid w:val="00837E7A"/>
     <w:pPr>
@@ -24300,7 +27109,7 @@
 </file>
 
 <file path=customXml/itemProps1.xml><?xml version="1.0" encoding="utf-8"?>
-<ds:datastoreItem xmlns:ds="http://schemas.openxmlformats.org/officeDocument/2006/customXml" ds:itemID="{886124D6-33C3-47EC-98AF-D2223A9519F1}">
+<ds:datastoreItem xmlns:ds="http://schemas.openxmlformats.org/officeDocument/2006/customXml" ds:itemID="{B0AFED32-B9A7-4946-835D-7AC354A9E82C}">
   <ds:schemaRefs>
     <ds:schemaRef ds:uri="http://schemas.openxmlformats.org/officeDocument/2006/bibliography"/>
   </ds:schemaRefs>

</xml_diff>